<commit_message>
add nirs to readme
</commit_message>
<xml_diff>
--- a/NIRS/Бокатуев_ИУ5-62Б_НИРС.docx
+++ b/NIRS/Бокатуев_ИУ5-62Б_НИРС.docx
@@ -9,6 +9,8 @@
           <w:lang w:val="ru-RU"/>
         </w:rPr>
       </w:pPr>
+      <w:bookmarkStart w:id="0" w:name="_GoBack"/>
+      <w:bookmarkEnd w:id="0"/>
     </w:p>
     <w:tbl>
       <w:tblPr>
@@ -1445,6 +1447,7 @@
             </w:placeholder>
             <w:text/>
           </w:sdtPr>
+          <w:sdtEndPr/>
           <w:sdtContent>
             <w:tc>
               <w:tcPr>
@@ -3348,24 +3351,25 @@
         </w:rPr>
       </w:pPr>
     </w:p>
-    <w:bookmarkStart w:id="0" w:name="_Toc198210945" w:displacedByCustomXml="next"/>
+    <w:bookmarkStart w:id="1" w:name="_Toc198210945" w:displacedByCustomXml="next"/>
     <w:sdt>
       <w:sdtPr>
+        <w:rPr>
+          <w:rFonts w:ascii="Times New Roman" w:eastAsia="Times New Roman" w:hAnsi="Times New Roman" w:cs="Times New Roman"/>
+          <w:b w:val="0"/>
+          <w:bCs w:val="0"/>
+          <w:color w:val="auto"/>
+          <w:sz w:val="22"/>
+          <w:szCs w:val="22"/>
+          <w:lang w:val="en-GB" w:eastAsia="en-US"/>
+        </w:rPr>
         <w:id w:val="72479697"/>
         <w:docPartObj>
           <w:docPartGallery w:val="Table of Contents"/>
           <w:docPartUnique/>
         </w:docPartObj>
       </w:sdtPr>
-      <w:sdtEndPr>
-        <w:rPr>
-          <w:rFonts w:ascii="Times New Roman" w:eastAsia="Times New Roman" w:hAnsi="Times New Roman" w:cs="Times New Roman"/>
-          <w:color w:val="auto"/>
-          <w:sz w:val="22"/>
-          <w:szCs w:val="22"/>
-          <w:lang w:val="en-GB" w:eastAsia="en-US"/>
-        </w:rPr>
-      </w:sdtEndPr>
+      <w:sdtEndPr/>
       <w:sdtContent>
         <w:p>
           <w:pPr>
@@ -4978,9 +4982,9 @@
           <w:szCs w:val="36"/>
         </w:rPr>
       </w:pPr>
-      <w:bookmarkStart w:id="1" w:name="_Toc200408617"/>
-      <w:bookmarkStart w:id="2" w:name="_Toc200408729"/>
-      <w:bookmarkStart w:id="3" w:name="_Toc200408953"/>
+      <w:bookmarkStart w:id="2" w:name="_Toc200408617"/>
+      <w:bookmarkStart w:id="3" w:name="_Toc200408729"/>
+      <w:bookmarkStart w:id="4" w:name="_Toc200408953"/>
       <w:r>
         <w:rPr>
           <w:bCs w:val="0"/>
@@ -4990,10 +4994,10 @@
         <w:lastRenderedPageBreak/>
         <w:t>Введение</w:t>
       </w:r>
-      <w:bookmarkEnd w:id="0"/>
       <w:bookmarkEnd w:id="1"/>
       <w:bookmarkEnd w:id="2"/>
       <w:bookmarkEnd w:id="3"/>
+      <w:bookmarkEnd w:id="4"/>
     </w:p>
     <w:p>
       <w:pPr>
@@ -5010,33 +5014,17 @@
           <w:lang w:val="ru-RU" w:eastAsia="ru-RU"/>
         </w:rPr>
       </w:pPr>
-      <w:bookmarkStart w:id="4" w:name="_Toc198210946"/>
       <w:bookmarkStart w:id="5" w:name="_Toc200408618"/>
       <w:bookmarkStart w:id="6" w:name="_Toc200408730"/>
       <w:bookmarkStart w:id="7" w:name="_Toc200408954"/>
-      <w:r>
-        <w:rPr>
-          <w:sz w:val="28"/>
-          <w:szCs w:val="28"/>
-          <w:lang w:val="ru-RU" w:eastAsia="ru-RU"/>
-        </w:rPr>
-        <w:t>В настоящем исследовании рассматривается задача прогнозирования риска сердечной недостаточности на основе клинических данных пациентов. Акт</w:t>
-      </w:r>
-      <w:r>
-        <w:rPr>
-          <w:sz w:val="28"/>
-          <w:szCs w:val="28"/>
-          <w:lang w:val="ru-RU" w:eastAsia="ru-RU"/>
-        </w:rPr>
-        <w:t>у</w:t>
-      </w:r>
-      <w:r>
-        <w:rPr>
-          <w:sz w:val="28"/>
-          <w:szCs w:val="28"/>
-          <w:lang w:val="ru-RU" w:eastAsia="ru-RU"/>
-        </w:rPr>
-        <w:t xml:space="preserve">альность темы обусловлена высокой распространенностью </w:t>
+      <w:bookmarkStart w:id="8" w:name="_Toc198210946"/>
+      <w:r>
+        <w:rPr>
+          <w:sz w:val="28"/>
+          <w:szCs w:val="28"/>
+          <w:lang w:val="ru-RU" w:eastAsia="ru-RU"/>
+        </w:rPr>
+        <w:t xml:space="preserve">В настоящем исследовании рассматривается задача прогнозирования риска сердечной недостаточности на основе клинических данных пациентов. Актуальность темы обусловлена высокой распространенностью </w:t>
       </w:r>
       <w:proofErr w:type="gramStart"/>
       <w:r>
@@ -5115,9 +5103,9 @@
           <w:lang w:val="ru-RU" w:eastAsia="ru-RU"/>
         </w:rPr>
       </w:pPr>
-      <w:bookmarkStart w:id="8" w:name="_Toc200408619"/>
-      <w:bookmarkStart w:id="9" w:name="_Toc200408731"/>
-      <w:bookmarkStart w:id="10" w:name="_Toc200408955"/>
+      <w:bookmarkStart w:id="9" w:name="_Toc200408619"/>
+      <w:bookmarkStart w:id="10" w:name="_Toc200408731"/>
+      <w:bookmarkStart w:id="11" w:name="_Toc200408955"/>
       <w:r>
         <w:rPr>
           <w:sz w:val="28"/>
@@ -5251,27 +5239,11 @@
           <w:szCs w:val="28"/>
           <w:lang w:val="ru-RU" w:eastAsia="ru-RU"/>
         </w:rPr>
-        <w:t>стерина, наличие сопутствующих заболеваний и др.). Цель иссл</w:t>
-      </w:r>
-      <w:r>
-        <w:rPr>
-          <w:sz w:val="28"/>
-          <w:szCs w:val="28"/>
-          <w:lang w:val="ru-RU" w:eastAsia="ru-RU"/>
-        </w:rPr>
-        <w:t>е</w:t>
-      </w:r>
-      <w:r>
-        <w:rPr>
-          <w:sz w:val="28"/>
-          <w:szCs w:val="28"/>
-          <w:lang w:val="ru-RU" w:eastAsia="ru-RU"/>
-        </w:rPr>
-        <w:t>дования — построить, обучить и сравнить несколько моделей машинного обучения, включая ансамблевые методы, для повышения точности прогнозирования сердечной недостаточности.</w:t>
-      </w:r>
-      <w:bookmarkEnd w:id="8"/>
+        <w:t>стерина, наличие сопутствующих заболеваний и др.). Цель исследования — построить, обучить и сравнить несколько моделей машинного обучения, включая ансамблевые методы, для повышения точности прогнозирования сердечной недостаточности.</w:t>
+      </w:r>
       <w:bookmarkEnd w:id="9"/>
       <w:bookmarkEnd w:id="10"/>
+      <w:bookmarkEnd w:id="11"/>
       <w:r>
         <w:rPr>
           <w:sz w:val="28"/>
@@ -5296,32 +5268,16 @@
           <w:lang w:val="ru-RU" w:eastAsia="ru-RU"/>
         </w:rPr>
       </w:pPr>
-      <w:bookmarkStart w:id="11" w:name="_Toc200408620"/>
-      <w:bookmarkStart w:id="12" w:name="_Toc200408732"/>
-      <w:bookmarkStart w:id="13" w:name="_Toc200408956"/>
-      <w:r>
-        <w:rPr>
-          <w:sz w:val="28"/>
-          <w:szCs w:val="28"/>
-          <w:lang w:val="ru-RU" w:eastAsia="ru-RU"/>
-        </w:rPr>
-        <w:t>Работа охватывает полный цикл анализа данных: от предварительной обработки (заполнение пропусков, кодирование категориальных признаков, ма</w:t>
-      </w:r>
-      <w:r>
-        <w:rPr>
-          <w:sz w:val="28"/>
-          <w:szCs w:val="28"/>
-          <w:lang w:val="ru-RU" w:eastAsia="ru-RU"/>
-        </w:rPr>
-        <w:t>с</w:t>
-      </w:r>
-      <w:r>
-        <w:rPr>
-          <w:sz w:val="28"/>
-          <w:szCs w:val="28"/>
-          <w:lang w:val="ru-RU" w:eastAsia="ru-RU"/>
-        </w:rPr>
-        <w:t>штабирование) до выбора оптимальной модели на основе метрик качества (точность, полнота, F1-мера, ROC-AUC). Результаты исследования могут быть полезны для разработки вспомогательных медицинских систем, пом</w:t>
+      <w:bookmarkStart w:id="12" w:name="_Toc200408620"/>
+      <w:bookmarkStart w:id="13" w:name="_Toc200408732"/>
+      <w:bookmarkStart w:id="14" w:name="_Toc200408956"/>
+      <w:r>
+        <w:rPr>
+          <w:sz w:val="28"/>
+          <w:szCs w:val="28"/>
+          <w:lang w:val="ru-RU" w:eastAsia="ru-RU"/>
+        </w:rPr>
+        <w:t>Работа охватывает полный цикл анализа данных: от предварительной обработки (заполнение пропусков, кодирование категориальных признаков, масштабирование) до выбора оптимальной модели на основе метрик качества (точность, полнота, F1-мера, ROC-AUC). Результаты исследования могут быть полезны для разработки вспомогательных медицинских систем, пом</w:t>
       </w:r>
       <w:r>
         <w:rPr>
@@ -5339,9 +5295,9 @@
         </w:rPr>
         <w:t>гающих врачам в диагностике и оценке рисков.</w:t>
       </w:r>
-      <w:bookmarkEnd w:id="11"/>
       <w:bookmarkEnd w:id="12"/>
       <w:bookmarkEnd w:id="13"/>
+      <w:bookmarkEnd w:id="14"/>
     </w:p>
     <w:p>
       <w:pPr>
@@ -5377,9 +5333,9 @@
           <w:szCs w:val="36"/>
         </w:rPr>
       </w:pPr>
-      <w:bookmarkStart w:id="14" w:name="_Toc200408621"/>
-      <w:bookmarkStart w:id="15" w:name="_Toc200408733"/>
-      <w:bookmarkStart w:id="16" w:name="_Toc200408957"/>
+      <w:bookmarkStart w:id="15" w:name="_Toc200408621"/>
+      <w:bookmarkStart w:id="16" w:name="_Toc200408733"/>
+      <w:bookmarkStart w:id="17" w:name="_Toc200408957"/>
       <w:r>
         <w:rPr>
           <w:bCs w:val="0"/>
@@ -5389,9 +5345,9 @@
         <w:lastRenderedPageBreak/>
         <w:t>Основная часть</w:t>
       </w:r>
-      <w:bookmarkEnd w:id="14"/>
       <w:bookmarkEnd w:id="15"/>
       <w:bookmarkEnd w:id="16"/>
+      <w:bookmarkEnd w:id="17"/>
     </w:p>
     <w:p>
       <w:pPr>
@@ -5415,9 +5371,9 @@
           <w:lang w:val="ru-RU" w:eastAsia="ru-RU"/>
         </w:rPr>
       </w:pPr>
-      <w:bookmarkStart w:id="17" w:name="_Toc200408622"/>
-      <w:bookmarkStart w:id="18" w:name="_Toc200408734"/>
-      <w:bookmarkStart w:id="19" w:name="_Toc200408958"/>
+      <w:bookmarkStart w:id="18" w:name="_Toc200408622"/>
+      <w:bookmarkStart w:id="19" w:name="_Toc200408734"/>
+      <w:bookmarkStart w:id="20" w:name="_Toc200408958"/>
       <w:r>
         <w:rPr>
           <w:b/>
@@ -5428,10 +5384,10 @@
         </w:rPr>
         <w:t>Постановка задачи</w:t>
       </w:r>
-      <w:bookmarkEnd w:id="4"/>
-      <w:bookmarkEnd w:id="17"/>
+      <w:bookmarkEnd w:id="8"/>
       <w:bookmarkEnd w:id="18"/>
       <w:bookmarkEnd w:id="19"/>
+      <w:bookmarkEnd w:id="20"/>
     </w:p>
     <w:p>
       <w:pPr>
@@ -5801,10 +5757,10 @@
           <w:lang w:val="ru-RU" w:eastAsia="ru-RU"/>
         </w:rPr>
       </w:pPr>
-      <w:bookmarkStart w:id="20" w:name="_Toc198210947"/>
-      <w:bookmarkStart w:id="21" w:name="_Toc200408623"/>
-      <w:bookmarkStart w:id="22" w:name="_Toc200408735"/>
-      <w:bookmarkStart w:id="23" w:name="_Toc200408959"/>
+      <w:bookmarkStart w:id="21" w:name="_Toc198210947"/>
+      <w:bookmarkStart w:id="22" w:name="_Toc200408623"/>
+      <w:bookmarkStart w:id="23" w:name="_Toc200408735"/>
+      <w:bookmarkStart w:id="24" w:name="_Toc200408959"/>
       <w:r>
         <w:rPr>
           <w:b/>
@@ -5815,10 +5771,10 @@
         </w:rPr>
         <w:t>Подбор и подготовка данных</w:t>
       </w:r>
-      <w:bookmarkEnd w:id="20"/>
       <w:bookmarkEnd w:id="21"/>
       <w:bookmarkEnd w:id="22"/>
       <w:bookmarkEnd w:id="23"/>
+      <w:bookmarkEnd w:id="24"/>
     </w:p>
     <w:p>
       <w:pPr>
@@ -5835,10 +5791,10 @@
           <w:lang w:val="ru-RU" w:eastAsia="ru-RU"/>
         </w:rPr>
       </w:pPr>
-      <w:bookmarkStart w:id="24" w:name="_Toc198210948"/>
       <w:bookmarkStart w:id="25" w:name="_Toc200408624"/>
       <w:bookmarkStart w:id="26" w:name="_Toc200408736"/>
       <w:bookmarkStart w:id="27" w:name="_Toc200408960"/>
+      <w:bookmarkStart w:id="28" w:name="_Toc198210948"/>
       <w:r>
         <w:rPr>
           <w:sz w:val="28"/>
@@ -5997,23 +5953,7 @@
           <w:szCs w:val="28"/>
           <w:lang w:val="ru-RU" w:eastAsia="ru-RU"/>
         </w:rPr>
-        <w:t>строения м</w:t>
-      </w:r>
-      <w:r>
-        <w:rPr>
-          <w:sz w:val="28"/>
-          <w:szCs w:val="28"/>
-          <w:lang w:val="ru-RU" w:eastAsia="ru-RU"/>
-        </w:rPr>
-        <w:t>о</w:t>
-      </w:r>
-      <w:r>
-        <w:rPr>
-          <w:sz w:val="28"/>
-          <w:szCs w:val="28"/>
-          <w:lang w:val="ru-RU" w:eastAsia="ru-RU"/>
-        </w:rPr>
-        <w:t>делей были выбраны наиболее значимые переменные на основе разведочного анализа данных (EDA), в частности:</w:t>
+        <w:t>строения моделей были выбраны наиболее значимые переменные на основе разведочного анализа данных (EDA), в частности:</w:t>
       </w:r>
       <w:bookmarkEnd w:id="25"/>
       <w:bookmarkEnd w:id="26"/>
@@ -6034,9 +5974,9 @@
           <w:lang w:val="ru-RU" w:eastAsia="ru-RU"/>
         </w:rPr>
       </w:pPr>
-      <w:bookmarkStart w:id="28" w:name="_Toc200408625"/>
-      <w:bookmarkStart w:id="29" w:name="_Toc200408737"/>
-      <w:bookmarkStart w:id="30" w:name="_Toc200408961"/>
+      <w:bookmarkStart w:id="29" w:name="_Toc200408625"/>
+      <w:bookmarkStart w:id="30" w:name="_Toc200408737"/>
+      <w:bookmarkStart w:id="31" w:name="_Toc200408961"/>
       <w:r>
         <w:rPr>
           <w:b/>
@@ -6047,9 +5987,9 @@
         </w:rPr>
         <w:t>Числовые признаки:</w:t>
       </w:r>
-      <w:bookmarkEnd w:id="28"/>
       <w:bookmarkEnd w:id="29"/>
       <w:bookmarkEnd w:id="30"/>
+      <w:bookmarkEnd w:id="31"/>
     </w:p>
     <w:p>
       <w:pPr>
@@ -6070,9 +6010,9 @@
           <w:lang w:val="ru-RU" w:eastAsia="ru-RU"/>
         </w:rPr>
       </w:pPr>
-      <w:bookmarkStart w:id="31" w:name="_Toc200408626"/>
-      <w:bookmarkStart w:id="32" w:name="_Toc200408738"/>
-      <w:bookmarkStart w:id="33" w:name="_Toc200408962"/>
+      <w:bookmarkStart w:id="32" w:name="_Toc200408626"/>
+      <w:bookmarkStart w:id="33" w:name="_Toc200408738"/>
+      <w:bookmarkStart w:id="34" w:name="_Toc200408962"/>
       <w:proofErr w:type="spellStart"/>
       <w:r>
         <w:rPr>
@@ -6091,9 +6031,9 @@
         </w:rPr>
         <w:t> — возраст пациента,</w:t>
       </w:r>
-      <w:bookmarkEnd w:id="31"/>
       <w:bookmarkEnd w:id="32"/>
       <w:bookmarkEnd w:id="33"/>
+      <w:bookmarkEnd w:id="34"/>
     </w:p>
     <w:p>
       <w:pPr>
@@ -6114,9 +6054,9 @@
           <w:lang w:val="ru-RU" w:eastAsia="ru-RU"/>
         </w:rPr>
       </w:pPr>
-      <w:bookmarkStart w:id="34" w:name="_Toc200408627"/>
-      <w:bookmarkStart w:id="35" w:name="_Toc200408739"/>
-      <w:bookmarkStart w:id="36" w:name="_Toc200408963"/>
+      <w:bookmarkStart w:id="35" w:name="_Toc200408627"/>
+      <w:bookmarkStart w:id="36" w:name="_Toc200408739"/>
+      <w:bookmarkStart w:id="37" w:name="_Toc200408963"/>
       <w:proofErr w:type="spellStart"/>
       <w:r>
         <w:rPr>
@@ -6169,9 +6109,9 @@
         </w:rPr>
         <w:t>),</w:t>
       </w:r>
-      <w:bookmarkEnd w:id="34"/>
       <w:bookmarkEnd w:id="35"/>
       <w:bookmarkEnd w:id="36"/>
+      <w:bookmarkEnd w:id="37"/>
     </w:p>
     <w:p>
       <w:pPr>
@@ -6192,9 +6132,9 @@
           <w:lang w:val="ru-RU" w:eastAsia="ru-RU"/>
         </w:rPr>
       </w:pPr>
-      <w:bookmarkStart w:id="37" w:name="_Toc200408628"/>
-      <w:bookmarkStart w:id="38" w:name="_Toc200408740"/>
-      <w:bookmarkStart w:id="39" w:name="_Toc200408964"/>
+      <w:bookmarkStart w:id="38" w:name="_Toc200408628"/>
+      <w:bookmarkStart w:id="39" w:name="_Toc200408740"/>
+      <w:bookmarkStart w:id="40" w:name="_Toc200408964"/>
       <w:proofErr w:type="spellStart"/>
       <w:r>
         <w:rPr>
@@ -6232,9 +6172,9 @@
         </w:rPr>
         <w:t xml:space="preserve"> %),</w:t>
       </w:r>
-      <w:bookmarkEnd w:id="37"/>
       <w:bookmarkEnd w:id="38"/>
       <w:bookmarkEnd w:id="39"/>
+      <w:bookmarkEnd w:id="40"/>
     </w:p>
     <w:p>
       <w:pPr>
@@ -6255,9 +6195,9 @@
           <w:lang w:val="ru-RU" w:eastAsia="ru-RU"/>
         </w:rPr>
       </w:pPr>
-      <w:bookmarkStart w:id="40" w:name="_Toc200408629"/>
-      <w:bookmarkStart w:id="41" w:name="_Toc200408741"/>
-      <w:bookmarkStart w:id="42" w:name="_Toc200408965"/>
+      <w:bookmarkStart w:id="41" w:name="_Toc200408629"/>
+      <w:bookmarkStart w:id="42" w:name="_Toc200408741"/>
+      <w:bookmarkStart w:id="43" w:name="_Toc200408965"/>
       <w:proofErr w:type="spellStart"/>
       <w:r>
         <w:rPr>
@@ -6276,9 +6216,9 @@
         </w:rPr>
         <w:t> — уровень тромбоцитов в крови,</w:t>
       </w:r>
-      <w:bookmarkEnd w:id="40"/>
       <w:bookmarkEnd w:id="41"/>
       <w:bookmarkEnd w:id="42"/>
+      <w:bookmarkEnd w:id="43"/>
     </w:p>
     <w:p>
       <w:pPr>
@@ -6299,9 +6239,9 @@
           <w:lang w:val="ru-RU" w:eastAsia="ru-RU"/>
         </w:rPr>
       </w:pPr>
-      <w:bookmarkStart w:id="43" w:name="_Toc200408630"/>
-      <w:bookmarkStart w:id="44" w:name="_Toc200408742"/>
-      <w:bookmarkStart w:id="45" w:name="_Toc200408966"/>
+      <w:bookmarkStart w:id="44" w:name="_Toc200408630"/>
+      <w:bookmarkStart w:id="45" w:name="_Toc200408742"/>
+      <w:bookmarkStart w:id="46" w:name="_Toc200408966"/>
       <w:proofErr w:type="spellStart"/>
       <w:r>
         <w:rPr>
@@ -6338,9 +6278,9 @@
         </w:rPr>
         <w:t xml:space="preserve"> в сыворотке крови,</w:t>
       </w:r>
-      <w:bookmarkEnd w:id="43"/>
       <w:bookmarkEnd w:id="44"/>
       <w:bookmarkEnd w:id="45"/>
+      <w:bookmarkEnd w:id="46"/>
     </w:p>
     <w:p>
       <w:pPr>
@@ -6361,9 +6301,9 @@
           <w:lang w:val="ru-RU" w:eastAsia="ru-RU"/>
         </w:rPr>
       </w:pPr>
-      <w:bookmarkStart w:id="46" w:name="_Toc200408631"/>
-      <w:bookmarkStart w:id="47" w:name="_Toc200408743"/>
-      <w:bookmarkStart w:id="48" w:name="_Toc200408967"/>
+      <w:bookmarkStart w:id="47" w:name="_Toc200408631"/>
+      <w:bookmarkStart w:id="48" w:name="_Toc200408743"/>
+      <w:bookmarkStart w:id="49" w:name="_Toc200408967"/>
       <w:proofErr w:type="spellStart"/>
       <w:r>
         <w:rPr>
@@ -6382,9 +6322,9 @@
         </w:rPr>
         <w:t> — уровень натрия в сыворотке крови,</w:t>
       </w:r>
-      <w:bookmarkEnd w:id="46"/>
       <w:bookmarkEnd w:id="47"/>
       <w:bookmarkEnd w:id="48"/>
+      <w:bookmarkEnd w:id="49"/>
     </w:p>
     <w:p>
       <w:pPr>
@@ -6405,9 +6345,9 @@
           <w:lang w:val="ru-RU" w:eastAsia="ru-RU"/>
         </w:rPr>
       </w:pPr>
-      <w:bookmarkStart w:id="49" w:name="_Toc200408632"/>
-      <w:bookmarkStart w:id="50" w:name="_Toc200408744"/>
-      <w:bookmarkStart w:id="51" w:name="_Toc200408968"/>
+      <w:bookmarkStart w:id="50" w:name="_Toc200408632"/>
+      <w:bookmarkStart w:id="51" w:name="_Toc200408744"/>
+      <w:bookmarkStart w:id="52" w:name="_Toc200408968"/>
       <w:proofErr w:type="spellStart"/>
       <w:r>
         <w:rPr>
@@ -6426,9 +6366,9 @@
         </w:rPr>
         <w:t> — период наблюдения (в днях).</w:t>
       </w:r>
-      <w:bookmarkEnd w:id="49"/>
       <w:bookmarkEnd w:id="50"/>
       <w:bookmarkEnd w:id="51"/>
+      <w:bookmarkEnd w:id="52"/>
     </w:p>
     <w:p>
       <w:pPr>
@@ -6445,9 +6385,9 @@
           <w:lang w:val="ru-RU" w:eastAsia="ru-RU"/>
         </w:rPr>
       </w:pPr>
-      <w:bookmarkStart w:id="52" w:name="_Toc200408633"/>
-      <w:bookmarkStart w:id="53" w:name="_Toc200408745"/>
-      <w:bookmarkStart w:id="54" w:name="_Toc200408969"/>
+      <w:bookmarkStart w:id="53" w:name="_Toc200408633"/>
+      <w:bookmarkStart w:id="54" w:name="_Toc200408745"/>
+      <w:bookmarkStart w:id="55" w:name="_Toc200408969"/>
       <w:r>
         <w:rPr>
           <w:b/>
@@ -6458,9 +6398,9 @@
         </w:rPr>
         <w:t>Категориальные и бинарные признаки:</w:t>
       </w:r>
-      <w:bookmarkEnd w:id="52"/>
       <w:bookmarkEnd w:id="53"/>
       <w:bookmarkEnd w:id="54"/>
+      <w:bookmarkEnd w:id="55"/>
     </w:p>
     <w:p>
       <w:pPr>
@@ -6481,9 +6421,9 @@
           <w:lang w:val="ru-RU" w:eastAsia="ru-RU"/>
         </w:rPr>
       </w:pPr>
-      <w:bookmarkStart w:id="55" w:name="_Toc200408634"/>
-      <w:bookmarkStart w:id="56" w:name="_Toc200408746"/>
-      <w:bookmarkStart w:id="57" w:name="_Toc200408970"/>
+      <w:bookmarkStart w:id="56" w:name="_Toc200408634"/>
+      <w:bookmarkStart w:id="57" w:name="_Toc200408746"/>
+      <w:bookmarkStart w:id="58" w:name="_Toc200408970"/>
       <w:proofErr w:type="spellStart"/>
       <w:r>
         <w:rPr>
@@ -6502,9 +6442,9 @@
         </w:rPr>
         <w:t> — наличие анемии (да/нет),</w:t>
       </w:r>
-      <w:bookmarkEnd w:id="55"/>
       <w:bookmarkEnd w:id="56"/>
       <w:bookmarkEnd w:id="57"/>
+      <w:bookmarkEnd w:id="58"/>
     </w:p>
     <w:p>
       <w:pPr>
@@ -6525,9 +6465,9 @@
           <w:lang w:val="ru-RU" w:eastAsia="ru-RU"/>
         </w:rPr>
       </w:pPr>
-      <w:bookmarkStart w:id="58" w:name="_Toc200408635"/>
-      <w:bookmarkStart w:id="59" w:name="_Toc200408747"/>
-      <w:bookmarkStart w:id="60" w:name="_Toc200408971"/>
+      <w:bookmarkStart w:id="59" w:name="_Toc200408635"/>
+      <w:bookmarkStart w:id="60" w:name="_Toc200408747"/>
+      <w:bookmarkStart w:id="61" w:name="_Toc200408971"/>
       <w:proofErr w:type="spellStart"/>
       <w:r>
         <w:rPr>
@@ -6546,9 +6486,9 @@
         </w:rPr>
         <w:t> — наличие диабета (да/нет),</w:t>
       </w:r>
-      <w:bookmarkEnd w:id="58"/>
       <w:bookmarkEnd w:id="59"/>
       <w:bookmarkEnd w:id="60"/>
+      <w:bookmarkEnd w:id="61"/>
     </w:p>
     <w:p>
       <w:pPr>
@@ -6569,9 +6509,9 @@
           <w:lang w:val="ru-RU" w:eastAsia="ru-RU"/>
         </w:rPr>
       </w:pPr>
-      <w:bookmarkStart w:id="61" w:name="_Toc200408636"/>
-      <w:bookmarkStart w:id="62" w:name="_Toc200408748"/>
-      <w:bookmarkStart w:id="63" w:name="_Toc200408972"/>
+      <w:bookmarkStart w:id="62" w:name="_Toc200408636"/>
+      <w:bookmarkStart w:id="63" w:name="_Toc200408748"/>
+      <w:bookmarkStart w:id="64" w:name="_Toc200408972"/>
       <w:proofErr w:type="spellStart"/>
       <w:r>
         <w:rPr>
@@ -6590,9 +6530,9 @@
         </w:rPr>
         <w:t> — наличие гипертонии (да/нет),</w:t>
       </w:r>
-      <w:bookmarkEnd w:id="61"/>
       <w:bookmarkEnd w:id="62"/>
       <w:bookmarkEnd w:id="63"/>
+      <w:bookmarkEnd w:id="64"/>
     </w:p>
     <w:p>
       <w:pPr>
@@ -6613,9 +6553,9 @@
           <w:lang w:val="ru-RU" w:eastAsia="ru-RU"/>
         </w:rPr>
       </w:pPr>
-      <w:bookmarkStart w:id="64" w:name="_Toc200408637"/>
-      <w:bookmarkStart w:id="65" w:name="_Toc200408749"/>
-      <w:bookmarkStart w:id="66" w:name="_Toc200408973"/>
+      <w:bookmarkStart w:id="65" w:name="_Toc200408637"/>
+      <w:bookmarkStart w:id="66" w:name="_Toc200408749"/>
+      <w:bookmarkStart w:id="67" w:name="_Toc200408973"/>
       <w:proofErr w:type="spellStart"/>
       <w:r>
         <w:rPr>
@@ -6634,9 +6574,9 @@
         </w:rPr>
         <w:t> — пол пациента (мужской/женский),</w:t>
       </w:r>
-      <w:bookmarkEnd w:id="64"/>
       <w:bookmarkEnd w:id="65"/>
       <w:bookmarkEnd w:id="66"/>
+      <w:bookmarkEnd w:id="67"/>
     </w:p>
     <w:p>
       <w:pPr>
@@ -6657,9 +6597,9 @@
           <w:lang w:val="ru-RU" w:eastAsia="ru-RU"/>
         </w:rPr>
       </w:pPr>
-      <w:bookmarkStart w:id="67" w:name="_Toc200408638"/>
-      <w:bookmarkStart w:id="68" w:name="_Toc200408750"/>
-      <w:bookmarkStart w:id="69" w:name="_Toc200408974"/>
+      <w:bookmarkStart w:id="68" w:name="_Toc200408638"/>
+      <w:bookmarkStart w:id="69" w:name="_Toc200408750"/>
+      <w:bookmarkStart w:id="70" w:name="_Toc200408974"/>
       <w:proofErr w:type="spellStart"/>
       <w:r>
         <w:rPr>
@@ -6678,9 +6618,9 @@
         </w:rPr>
         <w:t> — курение (да/нет).</w:t>
       </w:r>
-      <w:bookmarkEnd w:id="67"/>
       <w:bookmarkEnd w:id="68"/>
       <w:bookmarkEnd w:id="69"/>
+      <w:bookmarkEnd w:id="70"/>
     </w:p>
     <w:p>
       <w:pPr>
@@ -6697,9 +6637,9 @@
           <w:lang w:val="ru-RU" w:eastAsia="ru-RU"/>
         </w:rPr>
       </w:pPr>
-      <w:bookmarkStart w:id="70" w:name="_Toc200408639"/>
-      <w:bookmarkStart w:id="71" w:name="_Toc200408751"/>
-      <w:bookmarkStart w:id="72" w:name="_Toc200408975"/>
+      <w:bookmarkStart w:id="71" w:name="_Toc200408639"/>
+      <w:bookmarkStart w:id="72" w:name="_Toc200408751"/>
+      <w:bookmarkStart w:id="73" w:name="_Toc200408975"/>
       <w:r>
         <w:rPr>
           <w:b/>
@@ -6710,9 +6650,9 @@
         </w:rPr>
         <w:t>Целевая переменная:</w:t>
       </w:r>
-      <w:bookmarkEnd w:id="70"/>
       <w:bookmarkEnd w:id="71"/>
       <w:bookmarkEnd w:id="72"/>
+      <w:bookmarkEnd w:id="73"/>
     </w:p>
     <w:p>
       <w:pPr>
@@ -6733,9 +6673,9 @@
           <w:lang w:val="ru-RU" w:eastAsia="ru-RU"/>
         </w:rPr>
       </w:pPr>
-      <w:bookmarkStart w:id="73" w:name="_Toc200408640"/>
-      <w:bookmarkStart w:id="74" w:name="_Toc200408752"/>
-      <w:bookmarkStart w:id="75" w:name="_Toc200408976"/>
+      <w:bookmarkStart w:id="74" w:name="_Toc200408640"/>
+      <w:bookmarkStart w:id="75" w:name="_Toc200408752"/>
+      <w:bookmarkStart w:id="76" w:name="_Toc200408976"/>
       <w:r>
         <w:rPr>
           <w:sz w:val="28"/>
@@ -6758,27 +6698,11 @@
           <w:szCs w:val="28"/>
           <w:lang w:val="ru-RU" w:eastAsia="ru-RU"/>
         </w:rPr>
-        <w:t>достаточн</w:t>
-      </w:r>
-      <w:r>
-        <w:rPr>
-          <w:sz w:val="28"/>
-          <w:szCs w:val="28"/>
-          <w:lang w:val="ru-RU" w:eastAsia="ru-RU"/>
-        </w:rPr>
-        <w:t>о</w:t>
-      </w:r>
-      <w:r>
-        <w:rPr>
-          <w:sz w:val="28"/>
-          <w:szCs w:val="28"/>
-          <w:lang w:val="ru-RU" w:eastAsia="ru-RU"/>
-        </w:rPr>
-        <w:t>сти (1 — да, 0 — нет).</w:t>
-      </w:r>
-      <w:bookmarkEnd w:id="73"/>
+        <w:t>достаточности (1 — да, 0 — нет).</w:t>
+      </w:r>
       <w:bookmarkEnd w:id="74"/>
       <w:bookmarkEnd w:id="75"/>
+      <w:bookmarkEnd w:id="76"/>
     </w:p>
     <w:p>
       <w:pPr>
@@ -6795,9 +6719,9 @@
           <w:lang w:val="ru-RU" w:eastAsia="ru-RU"/>
         </w:rPr>
       </w:pPr>
-      <w:bookmarkStart w:id="76" w:name="_Toc200408641"/>
-      <w:bookmarkStart w:id="77" w:name="_Toc200408753"/>
-      <w:bookmarkStart w:id="78" w:name="_Toc200408977"/>
+      <w:bookmarkStart w:id="77" w:name="_Toc200408641"/>
+      <w:bookmarkStart w:id="78" w:name="_Toc200408753"/>
+      <w:bookmarkStart w:id="79" w:name="_Toc200408977"/>
       <w:r>
         <w:rPr>
           <w:sz w:val="28"/>
@@ -6822,9 +6746,9 @@
         </w:rPr>
         <w:t>ботки данных, который включал:</w:t>
       </w:r>
-      <w:bookmarkEnd w:id="76"/>
       <w:bookmarkEnd w:id="77"/>
       <w:bookmarkEnd w:id="78"/>
+      <w:bookmarkEnd w:id="79"/>
     </w:p>
     <w:p>
       <w:pPr>
@@ -6845,9 +6769,9 @@
           <w:lang w:val="ru-RU" w:eastAsia="ru-RU"/>
         </w:rPr>
       </w:pPr>
-      <w:bookmarkStart w:id="79" w:name="_Toc200408642"/>
-      <w:bookmarkStart w:id="80" w:name="_Toc200408754"/>
-      <w:bookmarkStart w:id="81" w:name="_Toc200408978"/>
+      <w:bookmarkStart w:id="80" w:name="_Toc200408642"/>
+      <w:bookmarkStart w:id="81" w:name="_Toc200408754"/>
+      <w:bookmarkStart w:id="82" w:name="_Toc200408978"/>
       <w:r>
         <w:rPr>
           <w:b/>
@@ -6858,9 +6782,9 @@
         </w:rPr>
         <w:t>Проверку на пропущенные значения</w:t>
       </w:r>
-      <w:bookmarkEnd w:id="79"/>
       <w:bookmarkEnd w:id="80"/>
       <w:bookmarkEnd w:id="81"/>
+      <w:bookmarkEnd w:id="82"/>
     </w:p>
     <w:p>
       <w:pPr>
@@ -6881,9 +6805,9 @@
           <w:lang w:val="ru-RU" w:eastAsia="ru-RU"/>
         </w:rPr>
       </w:pPr>
-      <w:bookmarkStart w:id="82" w:name="_Toc200408643"/>
-      <w:bookmarkStart w:id="83" w:name="_Toc200408755"/>
-      <w:bookmarkStart w:id="84" w:name="_Toc200408979"/>
+      <w:bookmarkStart w:id="83" w:name="_Toc200408643"/>
+      <w:bookmarkStart w:id="84" w:name="_Toc200408755"/>
+      <w:bookmarkStart w:id="85" w:name="_Toc200408979"/>
       <w:r>
         <w:rPr>
           <w:sz w:val="28"/>
@@ -6924,27 +6848,11 @@
           <w:szCs w:val="28"/>
           <w:lang w:val="ru-RU" w:eastAsia="ru-RU"/>
         </w:rPr>
-        <w:t>ное заполн</w:t>
-      </w:r>
-      <w:r>
-        <w:rPr>
-          <w:sz w:val="28"/>
-          <w:szCs w:val="28"/>
-          <w:lang w:val="ru-RU" w:eastAsia="ru-RU"/>
-        </w:rPr>
-        <w:t>е</w:t>
-      </w:r>
-      <w:r>
-        <w:rPr>
-          <w:sz w:val="28"/>
-          <w:szCs w:val="28"/>
-          <w:lang w:val="ru-RU" w:eastAsia="ru-RU"/>
-        </w:rPr>
-        <w:t>ние не потребовалось.</w:t>
-      </w:r>
-      <w:bookmarkEnd w:id="82"/>
+        <w:t>ное заполнение не потребовалось.</w:t>
+      </w:r>
       <w:bookmarkEnd w:id="83"/>
       <w:bookmarkEnd w:id="84"/>
+      <w:bookmarkEnd w:id="85"/>
     </w:p>
     <w:p>
       <w:pPr>
@@ -6965,9 +6873,9 @@
           <w:lang w:val="ru-RU" w:eastAsia="ru-RU"/>
         </w:rPr>
       </w:pPr>
-      <w:bookmarkStart w:id="85" w:name="_Toc200408644"/>
-      <w:bookmarkStart w:id="86" w:name="_Toc200408756"/>
-      <w:bookmarkStart w:id="87" w:name="_Toc200408980"/>
+      <w:bookmarkStart w:id="86" w:name="_Toc200408644"/>
+      <w:bookmarkStart w:id="87" w:name="_Toc200408756"/>
+      <w:bookmarkStart w:id="88" w:name="_Toc200408980"/>
       <w:r>
         <w:rPr>
           <w:b/>
@@ -6978,9 +6886,9 @@
         </w:rPr>
         <w:t>Нормализацию числовых признаков</w:t>
       </w:r>
-      <w:bookmarkEnd w:id="85"/>
       <w:bookmarkEnd w:id="86"/>
       <w:bookmarkEnd w:id="87"/>
+      <w:bookmarkEnd w:id="88"/>
     </w:p>
     <w:p>
       <w:pPr>
@@ -7001,9 +6909,9 @@
           <w:lang w:val="ru-RU" w:eastAsia="ru-RU"/>
         </w:rPr>
       </w:pPr>
-      <w:bookmarkStart w:id="88" w:name="_Toc200408645"/>
-      <w:bookmarkStart w:id="89" w:name="_Toc200408757"/>
-      <w:bookmarkStart w:id="90" w:name="_Toc200408981"/>
+      <w:bookmarkStart w:id="89" w:name="_Toc200408645"/>
+      <w:bookmarkStart w:id="90" w:name="_Toc200408757"/>
+      <w:bookmarkStart w:id="91" w:name="_Toc200408981"/>
       <w:r>
         <w:rPr>
           <w:sz w:val="28"/>
@@ -7064,9 +6972,9 @@
         </w:rPr>
         <w:t>водит их к единичной дисперсии.</w:t>
       </w:r>
-      <w:bookmarkEnd w:id="88"/>
       <w:bookmarkEnd w:id="89"/>
       <w:bookmarkEnd w:id="90"/>
+      <w:bookmarkEnd w:id="91"/>
     </w:p>
     <w:p>
       <w:pPr>
@@ -7106,9 +7014,9 @@
           <w:lang w:val="ru-RU" w:eastAsia="ru-RU"/>
         </w:rPr>
       </w:pPr>
-      <w:bookmarkStart w:id="91" w:name="_Toc200408646"/>
-      <w:bookmarkStart w:id="92" w:name="_Toc200408758"/>
-      <w:bookmarkStart w:id="93" w:name="_Toc200408982"/>
+      <w:bookmarkStart w:id="92" w:name="_Toc200408646"/>
+      <w:bookmarkStart w:id="93" w:name="_Toc200408758"/>
+      <w:bookmarkStart w:id="94" w:name="_Toc200408982"/>
       <w:r>
         <w:rPr>
           <w:b/>
@@ -7129,10 +7037,10 @@
         </w:rPr>
         <w:t>)</w:t>
       </w:r>
-      <w:bookmarkEnd w:id="24"/>
-      <w:bookmarkEnd w:id="91"/>
+      <w:bookmarkEnd w:id="28"/>
       <w:bookmarkEnd w:id="92"/>
       <w:bookmarkEnd w:id="93"/>
+      <w:bookmarkEnd w:id="94"/>
     </w:p>
     <w:p>
       <w:pPr>
@@ -7201,7 +7109,25 @@
           <w:lang w:val="ru-RU" w:eastAsia="ru-RU"/>
         </w:rPr>
         <w:lastRenderedPageBreak/>
-        <w:t>реляция -0,53), ур</w:t>
+        <w:t xml:space="preserve">реляция -0,53), уровень сывороточного </w:t>
+      </w:r>
+      <w:proofErr w:type="spellStart"/>
+      <w:r>
+        <w:rPr>
+          <w:sz w:val="28"/>
+          <w:szCs w:val="28"/>
+          <w:lang w:val="ru-RU" w:eastAsia="ru-RU"/>
+        </w:rPr>
+        <w:t>креатинина</w:t>
+      </w:r>
+      <w:proofErr w:type="spellEnd"/>
+      <w:r>
+        <w:rPr>
+          <w:sz w:val="28"/>
+          <w:szCs w:val="28"/>
+          <w:lang w:val="ru-RU" w:eastAsia="ru-RU"/>
+        </w:rPr>
+        <w:t xml:space="preserve"> (0,29), фракция выброса левого желудочка (-0,27), возраст пациента (0,25) и уровень натрия в сыв</w:t>
       </w:r>
       <w:r>
         <w:rPr>
@@ -7217,57 +7143,7 @@
           <w:szCs w:val="28"/>
           <w:lang w:val="ru-RU" w:eastAsia="ru-RU"/>
         </w:rPr>
-        <w:t xml:space="preserve">вень сывороточного </w:t>
-      </w:r>
-      <w:proofErr w:type="spellStart"/>
-      <w:r>
-        <w:rPr>
-          <w:sz w:val="28"/>
-          <w:szCs w:val="28"/>
-          <w:lang w:val="ru-RU" w:eastAsia="ru-RU"/>
-        </w:rPr>
-        <w:t>креатинина</w:t>
-      </w:r>
-      <w:proofErr w:type="spellEnd"/>
-      <w:r>
-        <w:rPr>
-          <w:sz w:val="28"/>
-          <w:szCs w:val="28"/>
-          <w:lang w:val="ru-RU" w:eastAsia="ru-RU"/>
-        </w:rPr>
-        <w:t xml:space="preserve"> (0,29), фракция выброса левого желудочка (-0,27), возраст пациента (0,25) и уровень натрия в сыв</w:t>
-      </w:r>
-      <w:r>
-        <w:rPr>
-          <w:sz w:val="28"/>
-          <w:szCs w:val="28"/>
-          <w:lang w:val="ru-RU" w:eastAsia="ru-RU"/>
-        </w:rPr>
-        <w:t>о</w:t>
-      </w:r>
-      <w:r>
-        <w:rPr>
-          <w:sz w:val="28"/>
-          <w:szCs w:val="28"/>
-          <w:lang w:val="ru-RU" w:eastAsia="ru-RU"/>
-        </w:rPr>
-        <w:t>ротке крови (-0,20). Особого внимания заслуживает сильная отрицател</w:t>
-      </w:r>
-      <w:r>
-        <w:rPr>
-          <w:sz w:val="28"/>
-          <w:szCs w:val="28"/>
-          <w:lang w:val="ru-RU" w:eastAsia="ru-RU"/>
-        </w:rPr>
-        <w:t>ь</w:t>
-      </w:r>
-      <w:r>
-        <w:rPr>
-          <w:sz w:val="28"/>
-          <w:szCs w:val="28"/>
-          <w:lang w:val="ru-RU" w:eastAsia="ru-RU"/>
-        </w:rPr>
-        <w:t>ная корреляция времени наблюдения, подчеркивающая критическую важность продолжительного медицинского мониторинга для сн</w:t>
+        <w:t>ротке крови (-0,20). Особого внимания заслуживает сильная отрицательная корреляция времени наблюдения, подчеркивающая критическую важность продолжительного медицинского мониторинга для сн</w:t>
       </w:r>
       <w:r>
         <w:rPr>
@@ -7328,23 +7204,7 @@
           <w:szCs w:val="28"/>
           <w:lang w:val="ru-RU" w:eastAsia="ru-RU"/>
         </w:rPr>
-        <w:t>торы как диабет (корреляция 0,00), пол пациента (0,00) и курение (0,01) не показ</w:t>
-      </w:r>
-      <w:r>
-        <w:rPr>
-          <w:sz w:val="28"/>
-          <w:szCs w:val="28"/>
-          <w:lang w:val="ru-RU" w:eastAsia="ru-RU"/>
-        </w:rPr>
-        <w:t>а</w:t>
-      </w:r>
-      <w:r>
-        <w:rPr>
-          <w:sz w:val="28"/>
-          <w:szCs w:val="28"/>
-          <w:lang w:val="ru-RU" w:eastAsia="ru-RU"/>
-        </w:rPr>
-        <w:t>ли существенной связи с исходом заболевания в данной выборке. Это может объясняться несколькими причинами: ограниченным объемом данных (299 наблюдений), преобладанием мужчин в выборке</w:t>
+        <w:t>торы как диабет (корреляция 0,00), пол пациента (0,00) и курение (0,01) не показали существенной связи с исходом заболевания в данной выборке. Это может объясняться несколькими причинами: ограниченным объемом данных (299 наблюдений), преобладанием мужчин в выборке</w:t>
       </w:r>
       <w:r>
         <w:rPr>
@@ -7526,15 +7386,7 @@
           <w:szCs w:val="28"/>
           <w:lang w:val="ru-RU" w:eastAsia="ru-RU"/>
         </w:rPr>
-        <w:t>серде</w:t>
-      </w:r>
-      <w:r>
-        <w:rPr>
-          <w:sz w:val="28"/>
-          <w:szCs w:val="28"/>
-          <w:lang w:val="ru-RU" w:eastAsia="ru-RU"/>
-        </w:rPr>
-        <w:t>ч</w:t>
+        <w:t>сердеч</w:t>
       </w:r>
       <w:r>
         <w:rPr>
@@ -7614,23 +7466,7 @@
           <w:szCs w:val="28"/>
           <w:lang w:val="ru-RU" w:eastAsia="ru-RU"/>
         </w:rPr>
-        <w:t>, для обеспечения комплексного анализа; (2) применения мет</w:t>
-      </w:r>
-      <w:r>
-        <w:rPr>
-          <w:sz w:val="28"/>
-          <w:szCs w:val="28"/>
-          <w:lang w:val="ru-RU" w:eastAsia="ru-RU"/>
-        </w:rPr>
-        <w:t>о</w:t>
-      </w:r>
-      <w:r>
-        <w:rPr>
-          <w:sz w:val="28"/>
-          <w:szCs w:val="28"/>
-          <w:lang w:val="ru-RU" w:eastAsia="ru-RU"/>
-        </w:rPr>
-        <w:t>дов балансировки классов и кросс-</w:t>
+        <w:t>, для обеспечения комплексного анализа; (2) применения методов балансировки классов и кросс-</w:t>
       </w:r>
       <w:proofErr w:type="spellStart"/>
       <w:r>
@@ -7692,7 +7528,8 @@
       </w:pPr>
       <w:r>
         <w:rPr>
-          <w:lang w:val="ru-RU"/>
+          <w:noProof/>
+          <w:lang w:val="ru-RU" w:eastAsia="ru-RU"/>
         </w:rPr>
         <w:lastRenderedPageBreak/>
         <w:drawing>
@@ -7778,7 +7615,8 @@
       </w:pPr>
       <w:r>
         <w:rPr>
-          <w:lang w:val="ru-RU"/>
+          <w:noProof/>
+          <w:lang w:val="ru-RU" w:eastAsia="ru-RU"/>
         </w:rPr>
         <w:drawing>
           <wp:inline distT="0" distB="0" distL="0" distR="0" wp14:anchorId="5D416C46" wp14:editId="2A4BD45F">
@@ -7879,7 +7717,8 @@
       </w:pPr>
       <w:r>
         <w:rPr>
-          <w:lang w:val="ru-RU"/>
+          <w:noProof/>
+          <w:lang w:val="ru-RU" w:eastAsia="ru-RU"/>
         </w:rPr>
         <w:lastRenderedPageBreak/>
         <w:drawing>
@@ -8005,7 +7844,8 @@
       </w:pPr>
       <w:r>
         <w:rPr>
-          <w:lang w:val="ru-RU"/>
+          <w:noProof/>
+          <w:lang w:val="ru-RU" w:eastAsia="ru-RU"/>
         </w:rPr>
         <w:drawing>
           <wp:inline distT="0" distB="0" distL="0" distR="0" wp14:anchorId="6ED2E923" wp14:editId="0A997AEB">
@@ -8104,7 +7944,8 @@
       </w:pPr>
       <w:r>
         <w:rPr>
-          <w:lang w:val="ru-RU"/>
+          <w:noProof/>
+          <w:lang w:val="ru-RU" w:eastAsia="ru-RU"/>
         </w:rPr>
         <w:lastRenderedPageBreak/>
         <w:drawing>
@@ -8206,10 +8047,10 @@
           <w:lang w:val="ru-RU" w:eastAsia="ru-RU"/>
         </w:rPr>
       </w:pPr>
-      <w:bookmarkStart w:id="94" w:name="_Toc198210949"/>
-      <w:bookmarkStart w:id="95" w:name="_Toc200408647"/>
-      <w:bookmarkStart w:id="96" w:name="_Toc200408759"/>
-      <w:bookmarkStart w:id="97" w:name="_Toc200408983"/>
+      <w:bookmarkStart w:id="95" w:name="_Toc198210949"/>
+      <w:bookmarkStart w:id="96" w:name="_Toc200408647"/>
+      <w:bookmarkStart w:id="97" w:name="_Toc200408759"/>
+      <w:bookmarkStart w:id="98" w:name="_Toc200408983"/>
       <w:r>
         <w:rPr>
           <w:b/>
@@ -8220,10 +8061,10 @@
         </w:rPr>
         <w:t>Обработка и преобразование признаков</w:t>
       </w:r>
-      <w:bookmarkEnd w:id="94"/>
       <w:bookmarkEnd w:id="95"/>
       <w:bookmarkEnd w:id="96"/>
       <w:bookmarkEnd w:id="97"/>
+      <w:bookmarkEnd w:id="98"/>
     </w:p>
     <w:p>
       <w:pPr>
@@ -8240,10 +8081,10 @@
           <w:lang w:val="ru-RU" w:eastAsia="ru-RU"/>
         </w:rPr>
       </w:pPr>
-      <w:bookmarkStart w:id="98" w:name="_Toc198210950"/>
       <w:bookmarkStart w:id="99" w:name="_Toc200408648"/>
       <w:bookmarkStart w:id="100" w:name="_Toc200408760"/>
       <w:bookmarkStart w:id="101" w:name="_Toc200408984"/>
+      <w:bookmarkStart w:id="102" w:name="_Toc198210950"/>
       <w:r>
         <w:rPr>
           <w:sz w:val="28"/>
@@ -8537,9 +8378,9 @@
           <w:lang w:val="ru-RU" w:eastAsia="ru-RU"/>
         </w:rPr>
       </w:pPr>
-      <w:bookmarkStart w:id="102" w:name="_Toc200408649"/>
-      <w:bookmarkStart w:id="103" w:name="_Toc200408761"/>
-      <w:bookmarkStart w:id="104" w:name="_Toc200408985"/>
+      <w:bookmarkStart w:id="103" w:name="_Toc200408649"/>
+      <w:bookmarkStart w:id="104" w:name="_Toc200408761"/>
+      <w:bookmarkStart w:id="105" w:name="_Toc200408985"/>
       <w:r>
         <w:rPr>
           <w:sz w:val="28"/>
@@ -8580,27 +8421,11 @@
           <w:szCs w:val="28"/>
           <w:lang w:val="ru-RU" w:eastAsia="ru-RU"/>
         </w:rPr>
-        <w:t>стическую ценность с сильной отрицательной корреляцией (-0.53) с целевой п</w:t>
-      </w:r>
-      <w:r>
-        <w:rPr>
-          <w:sz w:val="28"/>
-          <w:szCs w:val="28"/>
-          <w:lang w:val="ru-RU" w:eastAsia="ru-RU"/>
-        </w:rPr>
-        <w:t>е</w:t>
-      </w:r>
-      <w:r>
-        <w:rPr>
-          <w:sz w:val="28"/>
-          <w:szCs w:val="28"/>
-          <w:lang w:val="ru-RU" w:eastAsia="ru-RU"/>
-        </w:rPr>
-        <w:t>ременной. Даже признаки с относительно слабой корреляцией (например, курение или диабет) были сохранены в модели, поскольку их клиническая значимость и потенциальное взаимодействие с другими факторами может оказать влияние на итоговый прогноз.</w:t>
-      </w:r>
-      <w:bookmarkEnd w:id="102"/>
+        <w:t>стическую ценность с сильной отрицательной корреляцией (-0.53) с целевой переменной. Даже признаки с относительно слабой корреляцией (например, курение или диабет) были сохранены в модели, поскольку их клиническая значимость и потенциальное взаимодействие с другими факторами может оказать влияние на итоговый прогноз.</w:t>
+      </w:r>
       <w:bookmarkEnd w:id="103"/>
       <w:bookmarkEnd w:id="104"/>
+      <w:bookmarkEnd w:id="105"/>
       <w:r>
         <w:rPr>
           <w:sz w:val="28"/>
@@ -8625,9 +8450,9 @@
           <w:lang w:val="ru-RU" w:eastAsia="ru-RU"/>
         </w:rPr>
       </w:pPr>
-      <w:bookmarkStart w:id="105" w:name="_Toc200408650"/>
-      <w:bookmarkStart w:id="106" w:name="_Toc200408762"/>
-      <w:bookmarkStart w:id="107" w:name="_Toc200408986"/>
+      <w:bookmarkStart w:id="106" w:name="_Toc200408650"/>
+      <w:bookmarkStart w:id="107" w:name="_Toc200408762"/>
+      <w:bookmarkStart w:id="108" w:name="_Toc200408986"/>
       <w:r>
         <w:rPr>
           <w:sz w:val="28"/>
@@ -8636,9 +8461,9 @@
         </w:rPr>
         <w:t>Такая подготовка данных обеспечила:</w:t>
       </w:r>
-      <w:bookmarkEnd w:id="105"/>
       <w:bookmarkEnd w:id="106"/>
       <w:bookmarkEnd w:id="107"/>
+      <w:bookmarkEnd w:id="108"/>
     </w:p>
     <w:p>
       <w:pPr>
@@ -8660,9 +8485,9 @@
           <w:lang w:val="ru-RU" w:eastAsia="ru-RU"/>
         </w:rPr>
       </w:pPr>
-      <w:bookmarkStart w:id="108" w:name="_Toc200408651"/>
-      <w:bookmarkStart w:id="109" w:name="_Toc200408763"/>
-      <w:bookmarkStart w:id="110" w:name="_Toc200408987"/>
+      <w:bookmarkStart w:id="109" w:name="_Toc200408651"/>
+      <w:bookmarkStart w:id="110" w:name="_Toc200408763"/>
+      <w:bookmarkStart w:id="111" w:name="_Toc200408987"/>
       <w:r>
         <w:rPr>
           <w:sz w:val="28"/>
@@ -8671,9 +8496,9 @@
         </w:rPr>
         <w:t>Сохранение клинической интерпретируемости</w:t>
       </w:r>
-      <w:bookmarkEnd w:id="108"/>
       <w:bookmarkEnd w:id="109"/>
       <w:bookmarkEnd w:id="110"/>
+      <w:bookmarkEnd w:id="111"/>
     </w:p>
     <w:p>
       <w:pPr>
@@ -8695,9 +8520,9 @@
           <w:lang w:val="ru-RU" w:eastAsia="ru-RU"/>
         </w:rPr>
       </w:pPr>
-      <w:bookmarkStart w:id="111" w:name="_Toc200408652"/>
-      <w:bookmarkStart w:id="112" w:name="_Toc200408764"/>
-      <w:bookmarkStart w:id="113" w:name="_Toc200408988"/>
+      <w:bookmarkStart w:id="112" w:name="_Toc200408652"/>
+      <w:bookmarkStart w:id="113" w:name="_Toc200408764"/>
+      <w:bookmarkStart w:id="114" w:name="_Toc200408988"/>
       <w:r>
         <w:rPr>
           <w:sz w:val="28"/>
@@ -8706,9 +8531,9 @@
         </w:rPr>
         <w:t>Совместимость с различными алгоритмами</w:t>
       </w:r>
-      <w:bookmarkEnd w:id="111"/>
       <w:bookmarkEnd w:id="112"/>
       <w:bookmarkEnd w:id="113"/>
+      <w:bookmarkEnd w:id="114"/>
     </w:p>
     <w:p>
       <w:pPr>
@@ -8730,9 +8555,9 @@
           <w:lang w:val="ru-RU" w:eastAsia="ru-RU"/>
         </w:rPr>
       </w:pPr>
-      <w:bookmarkStart w:id="114" w:name="_Toc200408653"/>
-      <w:bookmarkStart w:id="115" w:name="_Toc200408765"/>
-      <w:bookmarkStart w:id="116" w:name="_Toc200408989"/>
+      <w:bookmarkStart w:id="115" w:name="_Toc200408653"/>
+      <w:bookmarkStart w:id="116" w:name="_Toc200408765"/>
+      <w:bookmarkStart w:id="117" w:name="_Toc200408989"/>
       <w:r>
         <w:rPr>
           <w:sz w:val="28"/>
@@ -8741,9 +8566,9 @@
         </w:rPr>
         <w:t>Повышение точности и стабильности прогнозов</w:t>
       </w:r>
-      <w:bookmarkEnd w:id="114"/>
       <w:bookmarkEnd w:id="115"/>
       <w:bookmarkEnd w:id="116"/>
+      <w:bookmarkEnd w:id="117"/>
     </w:p>
     <w:p>
       <w:pPr>
@@ -8765,9 +8590,9 @@
           <w:lang w:val="ru-RU" w:eastAsia="ru-RU"/>
         </w:rPr>
       </w:pPr>
-      <w:bookmarkStart w:id="117" w:name="_Toc200408654"/>
-      <w:bookmarkStart w:id="118" w:name="_Toc200408766"/>
-      <w:bookmarkStart w:id="119" w:name="_Toc200408990"/>
+      <w:bookmarkStart w:id="118" w:name="_Toc200408654"/>
+      <w:bookmarkStart w:id="119" w:name="_Toc200408766"/>
+      <w:bookmarkStart w:id="120" w:name="_Toc200408990"/>
       <w:r>
         <w:rPr>
           <w:sz w:val="28"/>
@@ -8777,9 +8602,9 @@
         <w:lastRenderedPageBreak/>
         <w:t>Возможность объективной оценки вклада каждого фактора риска</w:t>
       </w:r>
-      <w:bookmarkEnd w:id="117"/>
       <w:bookmarkEnd w:id="118"/>
       <w:bookmarkEnd w:id="119"/>
+      <w:bookmarkEnd w:id="120"/>
     </w:p>
     <w:p>
       <w:pPr>
@@ -8821,9 +8646,9 @@
           <w:lang w:val="ru-RU" w:eastAsia="ru-RU"/>
         </w:rPr>
       </w:pPr>
-      <w:bookmarkStart w:id="120" w:name="_Toc200408655"/>
-      <w:bookmarkStart w:id="121" w:name="_Toc200408767"/>
-      <w:bookmarkStart w:id="122" w:name="_Toc200408991"/>
+      <w:bookmarkStart w:id="121" w:name="_Toc200408655"/>
+      <w:bookmarkStart w:id="122" w:name="_Toc200408767"/>
+      <w:bookmarkStart w:id="123" w:name="_Toc200408991"/>
       <w:r>
         <w:rPr>
           <w:b/>
@@ -8834,9 +8659,9 @@
         </w:rPr>
         <w:t>Выбор метрик для оценки качества моделей</w:t>
       </w:r>
-      <w:bookmarkEnd w:id="120"/>
       <w:bookmarkEnd w:id="121"/>
       <w:bookmarkEnd w:id="122"/>
+      <w:bookmarkEnd w:id="123"/>
     </w:p>
     <w:p>
       <w:pPr>
@@ -8853,9 +8678,9 @@
           <w:lang w:val="ru-RU" w:eastAsia="ru-RU"/>
         </w:rPr>
       </w:pPr>
-      <w:bookmarkStart w:id="123" w:name="_Toc200408656"/>
-      <w:bookmarkStart w:id="124" w:name="_Toc200408768"/>
-      <w:bookmarkStart w:id="125" w:name="_Toc200408992"/>
+      <w:bookmarkStart w:id="124" w:name="_Toc200408656"/>
+      <w:bookmarkStart w:id="125" w:name="_Toc200408768"/>
+      <w:bookmarkStart w:id="126" w:name="_Toc200408992"/>
       <w:r>
         <w:rPr>
           <w:sz w:val="28"/>
@@ -8880,9 +8705,9 @@
         </w:rPr>
         <w:t>щие метрики:</w:t>
       </w:r>
-      <w:bookmarkEnd w:id="123"/>
       <w:bookmarkEnd w:id="124"/>
       <w:bookmarkEnd w:id="125"/>
+      <w:bookmarkEnd w:id="126"/>
     </w:p>
     <w:p>
       <w:pPr>
@@ -8899,9 +8724,9 @@
           <w:lang w:val="ru-RU" w:eastAsia="ru-RU"/>
         </w:rPr>
       </w:pPr>
-      <w:bookmarkStart w:id="126" w:name="_Toc200408657"/>
-      <w:bookmarkStart w:id="127" w:name="_Toc200408769"/>
-      <w:bookmarkStart w:id="128" w:name="_Toc200408993"/>
+      <w:bookmarkStart w:id="127" w:name="_Toc200408657"/>
+      <w:bookmarkStart w:id="128" w:name="_Toc200408769"/>
+      <w:bookmarkStart w:id="129" w:name="_Toc200408993"/>
       <w:r>
         <w:rPr>
           <w:sz w:val="28"/>
@@ -8926,9 +8751,9 @@
         </w:rPr>
         <w:t>)</w:t>
       </w:r>
-      <w:bookmarkEnd w:id="126"/>
       <w:bookmarkEnd w:id="127"/>
       <w:bookmarkEnd w:id="128"/>
+      <w:bookmarkEnd w:id="129"/>
     </w:p>
     <w:p>
       <w:pPr>
@@ -8945,9 +8770,9 @@
           <w:lang w:val="en-US" w:eastAsia="ru-RU"/>
         </w:rPr>
       </w:pPr>
-      <w:bookmarkStart w:id="129" w:name="_Toc200408658"/>
-      <w:bookmarkStart w:id="130" w:name="_Toc200408770"/>
-      <w:bookmarkStart w:id="131" w:name="_Toc200408994"/>
+      <w:bookmarkStart w:id="130" w:name="_Toc200408658"/>
+      <w:bookmarkStart w:id="131" w:name="_Toc200408770"/>
+      <w:bookmarkStart w:id="132" w:name="_Toc200408994"/>
       <w:r>
         <w:rPr>
           <w:sz w:val="28"/>
@@ -8964,9 +8789,9 @@
         </w:rPr>
         <w:t>:</w:t>
       </w:r>
-      <w:bookmarkEnd w:id="129"/>
       <w:bookmarkEnd w:id="130"/>
       <w:bookmarkEnd w:id="131"/>
+      <w:bookmarkEnd w:id="132"/>
       <w:r>
         <w:rPr>
           <w:sz w:val="28"/>
@@ -8976,12 +8801,12 @@
         <w:t xml:space="preserve">  </w:t>
       </w:r>
     </w:p>
-    <w:bookmarkStart w:id="132" w:name="_Toc200408659"/>
-    <w:bookmarkStart w:id="133" w:name="_Toc200408771"/>
-    <w:bookmarkStart w:id="134" w:name="_Toc200408995"/>
-    <w:bookmarkEnd w:id="132"/>
+    <w:bookmarkStart w:id="133" w:name="_Toc200408659"/>
+    <w:bookmarkStart w:id="134" w:name="_Toc200408771"/>
+    <w:bookmarkStart w:id="135" w:name="_Toc200408995"/>
     <w:bookmarkEnd w:id="133"/>
     <w:bookmarkEnd w:id="134"/>
+    <w:bookmarkEnd w:id="135"/>
     <w:p>
       <w:pPr>
         <w:widowControl/>
@@ -9027,7 +8852,7 @@
           <v:shape id="_x0000_i1025" type="#_x0000_t75" style="width:177pt;height:45pt" o:ole="">
             <v:imagedata r:id="rId15" o:title=""/>
           </v:shape>
-          <o:OLEObject Type="Embed" ProgID="Equation.DSMT4" ShapeID="_x0000_i1025" DrawAspect="Content" ObjectID="_1811022107" r:id="rId16"/>
+          <o:OLEObject Type="Embed" ProgID="Equation.DSMT4" ShapeID="_x0000_i1025" DrawAspect="Content" ObjectID="_1811068069" r:id="rId16"/>
         </w:object>
       </w:r>
     </w:p>
@@ -9046,9 +8871,9 @@
           <w:lang w:val="ru-RU" w:eastAsia="ru-RU"/>
         </w:rPr>
       </w:pPr>
-      <w:bookmarkStart w:id="135" w:name="_Toc200408660"/>
-      <w:bookmarkStart w:id="136" w:name="_Toc200408772"/>
-      <w:bookmarkStart w:id="137" w:name="_Toc200408996"/>
+      <w:bookmarkStart w:id="136" w:name="_Toc200408660"/>
+      <w:bookmarkStart w:id="137" w:name="_Toc200408772"/>
+      <w:bookmarkStart w:id="138" w:name="_Toc200408996"/>
       <w:r>
         <w:rPr>
           <w:sz w:val="28"/>
@@ -9057,9 +8882,9 @@
         </w:rPr>
         <w:t>где:</w:t>
       </w:r>
-      <w:bookmarkEnd w:id="135"/>
       <w:bookmarkEnd w:id="136"/>
       <w:bookmarkEnd w:id="137"/>
+      <w:bookmarkEnd w:id="138"/>
       <w:r>
         <w:rPr>
           <w:sz w:val="28"/>
@@ -9084,9 +8909,9 @@
           <w:lang w:val="ru-RU" w:eastAsia="ru-RU"/>
         </w:rPr>
       </w:pPr>
-      <w:bookmarkStart w:id="138" w:name="_Toc200408661"/>
-      <w:bookmarkStart w:id="139" w:name="_Toc200408773"/>
-      <w:bookmarkStart w:id="140" w:name="_Toc200408997"/>
+      <w:bookmarkStart w:id="139" w:name="_Toc200408661"/>
+      <w:bookmarkStart w:id="140" w:name="_Toc200408773"/>
+      <w:bookmarkStart w:id="141" w:name="_Toc200408997"/>
       <w:r>
         <w:rPr>
           <w:sz w:val="28"/>
@@ -9201,9 +9026,9 @@
         </w:rPr>
         <w:t xml:space="preserve"> предсказания</w:t>
       </w:r>
-      <w:bookmarkEnd w:id="138"/>
       <w:bookmarkEnd w:id="139"/>
       <w:bookmarkEnd w:id="140"/>
+      <w:bookmarkEnd w:id="141"/>
       <w:r>
         <w:rPr>
           <w:sz w:val="28"/>
@@ -9228,9 +9053,9 @@
           <w:lang w:val="ru-RU" w:eastAsia="ru-RU"/>
         </w:rPr>
       </w:pPr>
-      <w:bookmarkStart w:id="141" w:name="_Toc200408662"/>
-      <w:bookmarkStart w:id="142" w:name="_Toc200408774"/>
-      <w:bookmarkStart w:id="143" w:name="_Toc200408998"/>
+      <w:bookmarkStart w:id="142" w:name="_Toc200408662"/>
+      <w:bookmarkStart w:id="143" w:name="_Toc200408774"/>
+      <w:bookmarkStart w:id="144" w:name="_Toc200408998"/>
       <w:r>
         <w:rPr>
           <w:sz w:val="28"/>
@@ -9284,9 +9109,9 @@
         </w:rPr>
         <w:t>.</w:t>
       </w:r>
-      <w:bookmarkEnd w:id="141"/>
       <w:bookmarkEnd w:id="142"/>
       <w:bookmarkEnd w:id="143"/>
+      <w:bookmarkEnd w:id="144"/>
     </w:p>
     <w:p>
       <w:pPr>
@@ -9303,9 +9128,9 @@
           <w:lang w:val="ru-RU" w:eastAsia="ru-RU"/>
         </w:rPr>
       </w:pPr>
-      <w:bookmarkStart w:id="144" w:name="_Toc200408663"/>
-      <w:bookmarkStart w:id="145" w:name="_Toc200408775"/>
-      <w:bookmarkStart w:id="146" w:name="_Toc200408999"/>
+      <w:bookmarkStart w:id="145" w:name="_Toc200408663"/>
+      <w:bookmarkStart w:id="146" w:name="_Toc200408775"/>
+      <w:bookmarkStart w:id="147" w:name="_Toc200408999"/>
       <w:r>
         <w:rPr>
           <w:sz w:val="28"/>
@@ -9332,9 +9157,9 @@
         </w:rPr>
         <w:t xml:space="preserve"> (полнота)</w:t>
       </w:r>
-      <w:bookmarkEnd w:id="144"/>
       <w:bookmarkEnd w:id="145"/>
       <w:bookmarkEnd w:id="146"/>
+      <w:bookmarkEnd w:id="147"/>
     </w:p>
     <w:p>
       <w:pPr>
@@ -9351,9 +9176,9 @@
           <w:lang w:val="en-US" w:eastAsia="ru-RU"/>
         </w:rPr>
       </w:pPr>
-      <w:bookmarkStart w:id="147" w:name="_Toc200408664"/>
-      <w:bookmarkStart w:id="148" w:name="_Toc200408776"/>
-      <w:bookmarkStart w:id="149" w:name="_Toc200409000"/>
+      <w:bookmarkStart w:id="148" w:name="_Toc200408664"/>
+      <w:bookmarkStart w:id="149" w:name="_Toc200408776"/>
+      <w:bookmarkStart w:id="150" w:name="_Toc200409000"/>
       <w:r>
         <w:rPr>
           <w:sz w:val="28"/>
@@ -9370,9 +9195,9 @@
         </w:rPr>
         <w:t>:</w:t>
       </w:r>
-      <w:bookmarkEnd w:id="147"/>
       <w:bookmarkEnd w:id="148"/>
       <w:bookmarkEnd w:id="149"/>
+      <w:bookmarkEnd w:id="150"/>
       <w:r>
         <w:rPr>
           <w:sz w:val="28"/>
@@ -9382,12 +9207,12 @@
         <w:t xml:space="preserve">  </w:t>
       </w:r>
     </w:p>
-    <w:bookmarkStart w:id="150" w:name="_Toc200408665"/>
-    <w:bookmarkStart w:id="151" w:name="_Toc200408777"/>
-    <w:bookmarkStart w:id="152" w:name="_Toc200409001"/>
-    <w:bookmarkEnd w:id="150"/>
+    <w:bookmarkStart w:id="151" w:name="_Toc200408665"/>
+    <w:bookmarkStart w:id="152" w:name="_Toc200408777"/>
+    <w:bookmarkStart w:id="153" w:name="_Toc200409001"/>
     <w:bookmarkEnd w:id="151"/>
     <w:bookmarkEnd w:id="152"/>
+    <w:bookmarkEnd w:id="153"/>
     <w:p>
       <w:pPr>
         <w:widowControl/>
@@ -9414,7 +9239,7 @@
           <v:shape id="_x0000_i1026" type="#_x0000_t75" style="width:149pt;height:44pt" o:ole="">
             <v:imagedata r:id="rId17" o:title=""/>
           </v:shape>
-          <o:OLEObject Type="Embed" ProgID="Equation.DSMT4" ShapeID="_x0000_i1026" DrawAspect="Content" ObjectID="_1811022108" r:id="rId18"/>
+          <o:OLEObject Type="Embed" ProgID="Equation.DSMT4" ShapeID="_x0000_i1026" DrawAspect="Content" ObjectID="_1811068070" r:id="rId18"/>
         </w:object>
       </w:r>
     </w:p>
@@ -9433,9 +9258,9 @@
           <w:lang w:val="ru-RU" w:eastAsia="ru-RU"/>
         </w:rPr>
       </w:pPr>
-      <w:bookmarkStart w:id="153" w:name="_Toc200408666"/>
-      <w:bookmarkStart w:id="154" w:name="_Toc200408778"/>
-      <w:bookmarkStart w:id="155" w:name="_Toc200409002"/>
+      <w:bookmarkStart w:id="154" w:name="_Toc200408666"/>
+      <w:bookmarkStart w:id="155" w:name="_Toc200408778"/>
+      <w:bookmarkStart w:id="156" w:name="_Toc200409002"/>
       <w:r>
         <w:rPr>
           <w:sz w:val="28"/>
@@ -9444,9 +9269,9 @@
         </w:rPr>
         <w:t>где:</w:t>
       </w:r>
-      <w:bookmarkEnd w:id="153"/>
       <w:bookmarkEnd w:id="154"/>
       <w:bookmarkEnd w:id="155"/>
+      <w:bookmarkEnd w:id="156"/>
       <w:r>
         <w:rPr>
           <w:sz w:val="28"/>
@@ -9471,9 +9296,9 @@
           <w:lang w:val="ru-RU" w:eastAsia="ru-RU"/>
         </w:rPr>
       </w:pPr>
-      <w:bookmarkStart w:id="156" w:name="_Toc200408667"/>
-      <w:bookmarkStart w:id="157" w:name="_Toc200408779"/>
-      <w:bookmarkStart w:id="158" w:name="_Toc200409003"/>
+      <w:bookmarkStart w:id="157" w:name="_Toc200408667"/>
+      <w:bookmarkStart w:id="158" w:name="_Toc200408779"/>
+      <w:bookmarkStart w:id="159" w:name="_Toc200409003"/>
       <w:r>
         <w:rPr>
           <w:sz w:val="28"/>
@@ -9536,9 +9361,9 @@
         </w:rPr>
         <w:t xml:space="preserve"> предсказания</w:t>
       </w:r>
-      <w:bookmarkEnd w:id="156"/>
       <w:bookmarkEnd w:id="157"/>
       <w:bookmarkEnd w:id="158"/>
+      <w:bookmarkEnd w:id="159"/>
       <w:r>
         <w:rPr>
           <w:sz w:val="28"/>
@@ -9563,9 +9388,9 @@
           <w:lang w:val="en-US" w:eastAsia="ru-RU"/>
         </w:rPr>
       </w:pPr>
-      <w:bookmarkStart w:id="159" w:name="_Toc200408668"/>
-      <w:bookmarkStart w:id="160" w:name="_Toc200408780"/>
-      <w:bookmarkStart w:id="161" w:name="_Toc200409004"/>
+      <w:bookmarkStart w:id="160" w:name="_Toc200408668"/>
+      <w:bookmarkStart w:id="161" w:name="_Toc200408780"/>
+      <w:bookmarkStart w:id="162" w:name="_Toc200409004"/>
       <w:r>
         <w:rPr>
           <w:sz w:val="28"/>
@@ -9635,9 +9460,9 @@
         </w:rPr>
         <w:t>.</w:t>
       </w:r>
-      <w:bookmarkEnd w:id="159"/>
       <w:bookmarkEnd w:id="160"/>
       <w:bookmarkEnd w:id="161"/>
+      <w:bookmarkEnd w:id="162"/>
     </w:p>
     <w:p>
       <w:pPr>
@@ -9654,9 +9479,9 @@
           <w:lang w:val="en-US" w:eastAsia="ru-RU"/>
         </w:rPr>
       </w:pPr>
-      <w:bookmarkStart w:id="162" w:name="_Toc200408669"/>
-      <w:bookmarkStart w:id="163" w:name="_Toc200408781"/>
-      <w:bookmarkStart w:id="164" w:name="_Toc200409005"/>
+      <w:bookmarkStart w:id="163" w:name="_Toc200408669"/>
+      <w:bookmarkStart w:id="164" w:name="_Toc200408781"/>
+      <w:bookmarkStart w:id="165" w:name="_Toc200409005"/>
       <w:r>
         <w:rPr>
           <w:sz w:val="28"/>
@@ -9673,9 +9498,9 @@
         </w:rPr>
         <w:t>мера</w:t>
       </w:r>
-      <w:bookmarkEnd w:id="162"/>
       <w:bookmarkEnd w:id="163"/>
       <w:bookmarkEnd w:id="164"/>
+      <w:bookmarkEnd w:id="165"/>
     </w:p>
     <w:p>
       <w:pPr>
@@ -9692,9 +9517,9 @@
           <w:lang w:val="en-US" w:eastAsia="ru-RU"/>
         </w:rPr>
       </w:pPr>
-      <w:bookmarkStart w:id="165" w:name="_Toc200408670"/>
-      <w:bookmarkStart w:id="166" w:name="_Toc200408782"/>
-      <w:bookmarkStart w:id="167" w:name="_Toc200409006"/>
+      <w:bookmarkStart w:id="166" w:name="_Toc200408670"/>
+      <w:bookmarkStart w:id="167" w:name="_Toc200408782"/>
+      <w:bookmarkStart w:id="168" w:name="_Toc200409006"/>
       <w:r>
         <w:rPr>
           <w:sz w:val="28"/>
@@ -9711,9 +9536,9 @@
         </w:rPr>
         <w:t>:</w:t>
       </w:r>
-      <w:bookmarkEnd w:id="165"/>
       <w:bookmarkEnd w:id="166"/>
       <w:bookmarkEnd w:id="167"/>
+      <w:bookmarkEnd w:id="168"/>
       <w:r>
         <w:rPr>
           <w:sz w:val="28"/>
@@ -9723,12 +9548,12 @@
         <w:t xml:space="preserve">  </w:t>
       </w:r>
     </w:p>
-    <w:bookmarkStart w:id="168" w:name="_Toc200408671"/>
-    <w:bookmarkStart w:id="169" w:name="_Toc200408783"/>
-    <w:bookmarkStart w:id="170" w:name="_Toc200409007"/>
-    <w:bookmarkEnd w:id="168"/>
+    <w:bookmarkStart w:id="169" w:name="_Toc200408671"/>
+    <w:bookmarkStart w:id="170" w:name="_Toc200408783"/>
+    <w:bookmarkStart w:id="171" w:name="_Toc200409007"/>
     <w:bookmarkEnd w:id="169"/>
     <w:bookmarkEnd w:id="170"/>
+    <w:bookmarkEnd w:id="171"/>
     <w:p>
       <w:pPr>
         <w:widowControl/>
@@ -9755,7 +9580,7 @@
           <v:shape id="_x0000_i1027" type="#_x0000_t75" style="width:387pt;height:24pt" o:ole="">
             <v:imagedata r:id="rId19" o:title=""/>
           </v:shape>
-          <o:OLEObject Type="Embed" ProgID="Equation.DSMT4" ShapeID="_x0000_i1027" DrawAspect="Content" ObjectID="_1811022109" r:id="rId20"/>
+          <o:OLEObject Type="Embed" ProgID="Equation.DSMT4" ShapeID="_x0000_i1027" DrawAspect="Content" ObjectID="_1811068071" r:id="rId20"/>
         </w:object>
       </w:r>
     </w:p>
@@ -9774,9 +9599,9 @@
           <w:lang w:val="ru-RU" w:eastAsia="ru-RU"/>
         </w:rPr>
       </w:pPr>
-      <w:bookmarkStart w:id="171" w:name="_Toc200408672"/>
-      <w:bookmarkStart w:id="172" w:name="_Toc200408784"/>
-      <w:bookmarkStart w:id="173" w:name="_Toc200409008"/>
+      <w:bookmarkStart w:id="172" w:name="_Toc200408672"/>
+      <w:bookmarkStart w:id="173" w:name="_Toc200408784"/>
+      <w:bookmarkStart w:id="174" w:name="_Toc200409008"/>
       <w:r>
         <w:rPr>
           <w:sz w:val="28"/>
@@ -9897,9 +9722,9 @@
         </w:rPr>
         <w:t>.</w:t>
       </w:r>
-      <w:bookmarkEnd w:id="171"/>
       <w:bookmarkEnd w:id="172"/>
       <w:bookmarkEnd w:id="173"/>
+      <w:bookmarkEnd w:id="174"/>
     </w:p>
     <w:p>
       <w:pPr>
@@ -9916,9 +9741,9 @@
           <w:lang w:val="ru-RU" w:eastAsia="ru-RU"/>
         </w:rPr>
       </w:pPr>
-      <w:bookmarkStart w:id="174" w:name="_Toc200408673"/>
-      <w:bookmarkStart w:id="175" w:name="_Toc200408785"/>
-      <w:bookmarkStart w:id="176" w:name="_Toc200409009"/>
+      <w:bookmarkStart w:id="175" w:name="_Toc200408673"/>
+      <w:bookmarkStart w:id="176" w:name="_Toc200408785"/>
+      <w:bookmarkStart w:id="177" w:name="_Toc200409009"/>
       <w:r>
         <w:rPr>
           <w:sz w:val="28"/>
@@ -9927,9 +9752,9 @@
         </w:rPr>
         <w:t>4. ROC AUC</w:t>
       </w:r>
-      <w:bookmarkEnd w:id="174"/>
       <w:bookmarkEnd w:id="175"/>
       <w:bookmarkEnd w:id="176"/>
+      <w:bookmarkEnd w:id="177"/>
       <w:r>
         <w:rPr>
           <w:sz w:val="28"/>
@@ -9954,9 +9779,9 @@
           <w:lang w:val="en-US" w:eastAsia="ru-RU"/>
         </w:rPr>
       </w:pPr>
-      <w:bookmarkStart w:id="177" w:name="_Toc200408674"/>
-      <w:bookmarkStart w:id="178" w:name="_Toc200408786"/>
-      <w:bookmarkStart w:id="179" w:name="_Toc200409010"/>
+      <w:bookmarkStart w:id="178" w:name="_Toc200408674"/>
+      <w:bookmarkStart w:id="179" w:name="_Toc200408786"/>
+      <w:bookmarkStart w:id="180" w:name="_Toc200409010"/>
       <w:proofErr w:type="gramStart"/>
       <w:r>
         <w:rPr>
@@ -10007,9 +9832,9 @@
         </w:rPr>
         <w:t>:</w:t>
       </w:r>
-      <w:bookmarkEnd w:id="177"/>
       <w:bookmarkEnd w:id="178"/>
       <w:bookmarkEnd w:id="179"/>
+      <w:bookmarkEnd w:id="180"/>
       <w:r>
         <w:rPr>
           <w:sz w:val="28"/>
@@ -10019,12 +9844,12 @@
         <w:t xml:space="preserve">  </w:t>
       </w:r>
     </w:p>
-    <w:bookmarkStart w:id="180" w:name="_Toc200408675"/>
-    <w:bookmarkStart w:id="181" w:name="_Toc200408787"/>
-    <w:bookmarkStart w:id="182" w:name="_Toc200409011"/>
-    <w:bookmarkEnd w:id="180"/>
+    <w:bookmarkStart w:id="181" w:name="_Toc200408675"/>
+    <w:bookmarkStart w:id="182" w:name="_Toc200408787"/>
+    <w:bookmarkStart w:id="183" w:name="_Toc200409011"/>
     <w:bookmarkEnd w:id="181"/>
     <w:bookmarkEnd w:id="182"/>
+    <w:bookmarkEnd w:id="183"/>
     <w:p>
       <w:pPr>
         <w:widowControl/>
@@ -10051,7 +9876,7 @@
           <v:shape id="_x0000_i1028" type="#_x0000_t75" style="width:398pt;height:48pt" o:ole="">
             <v:imagedata r:id="rId21" o:title=""/>
           </v:shape>
-          <o:OLEObject Type="Embed" ProgID="Equation.DSMT4" ShapeID="_x0000_i1028" DrawAspect="Content" ObjectID="_1811022110" r:id="rId22"/>
+          <o:OLEObject Type="Embed" ProgID="Equation.DSMT4" ShapeID="_x0000_i1028" DrawAspect="Content" ObjectID="_1811068072" r:id="rId22"/>
         </w:object>
       </w:r>
     </w:p>
@@ -10070,9 +9895,9 @@
           <w:lang w:val="ru-RU" w:eastAsia="ru-RU"/>
         </w:rPr>
       </w:pPr>
-      <w:bookmarkStart w:id="183" w:name="_Toc200408676"/>
-      <w:bookmarkStart w:id="184" w:name="_Toc200408788"/>
-      <w:bookmarkStart w:id="185" w:name="_Toc200409012"/>
+      <w:bookmarkStart w:id="184" w:name="_Toc200408676"/>
+      <w:bookmarkStart w:id="185" w:name="_Toc200408788"/>
+      <w:bookmarkStart w:id="186" w:name="_Toc200409012"/>
       <w:proofErr w:type="gramStart"/>
       <w:r>
         <w:rPr>
@@ -10134,9 +9959,9 @@
         </w:rPr>
         <w:t>.</w:t>
       </w:r>
-      <w:bookmarkEnd w:id="183"/>
       <w:bookmarkEnd w:id="184"/>
       <w:bookmarkEnd w:id="185"/>
+      <w:bookmarkEnd w:id="186"/>
     </w:p>
     <w:p>
       <w:pPr>
@@ -10153,9 +9978,9 @@
           <w:lang w:val="ru-RU" w:eastAsia="ru-RU"/>
         </w:rPr>
       </w:pPr>
-      <w:bookmarkStart w:id="186" w:name="_Toc200408677"/>
-      <w:bookmarkStart w:id="187" w:name="_Toc200408789"/>
-      <w:bookmarkStart w:id="188" w:name="_Toc200409013"/>
+      <w:bookmarkStart w:id="187" w:name="_Toc200408677"/>
+      <w:bookmarkStart w:id="188" w:name="_Toc200408789"/>
+      <w:bookmarkStart w:id="189" w:name="_Toc200409013"/>
       <w:r>
         <w:rPr>
           <w:sz w:val="28"/>
@@ -10172,9 +9997,9 @@
         </w:rPr>
         <w:t>еспечивает комплексную оценку:</w:t>
       </w:r>
-      <w:bookmarkEnd w:id="186"/>
       <w:bookmarkEnd w:id="187"/>
       <w:bookmarkEnd w:id="188"/>
+      <w:bookmarkEnd w:id="189"/>
       <w:r>
         <w:rPr>
           <w:sz w:val="28"/>
@@ -10204,9 +10029,9 @@
           <w:lang w:val="ru-RU" w:eastAsia="ru-RU"/>
         </w:rPr>
       </w:pPr>
-      <w:bookmarkStart w:id="189" w:name="_Toc200408678"/>
-      <w:bookmarkStart w:id="190" w:name="_Toc200408790"/>
-      <w:bookmarkStart w:id="191" w:name="_Toc200409014"/>
+      <w:bookmarkStart w:id="190" w:name="_Toc200408678"/>
+      <w:bookmarkStart w:id="191" w:name="_Toc200408790"/>
+      <w:bookmarkStart w:id="192" w:name="_Toc200409014"/>
       <w:proofErr w:type="spellStart"/>
       <w:r>
         <w:rPr>
@@ -10225,9 +10050,9 @@
         </w:rPr>
         <w:t xml:space="preserve"> - минимизацию ложных срабатываний</w:t>
       </w:r>
-      <w:bookmarkEnd w:id="189"/>
       <w:bookmarkEnd w:id="190"/>
       <w:bookmarkEnd w:id="191"/>
+      <w:bookmarkEnd w:id="192"/>
       <w:r>
         <w:rPr>
           <w:sz w:val="28"/>
@@ -10257,9 +10082,9 @@
           <w:lang w:val="ru-RU" w:eastAsia="ru-RU"/>
         </w:rPr>
       </w:pPr>
-      <w:bookmarkStart w:id="192" w:name="_Toc200408679"/>
-      <w:bookmarkStart w:id="193" w:name="_Toc200408791"/>
-      <w:bookmarkStart w:id="194" w:name="_Toc200409015"/>
+      <w:bookmarkStart w:id="193" w:name="_Toc200408679"/>
+      <w:bookmarkStart w:id="194" w:name="_Toc200408791"/>
+      <w:bookmarkStart w:id="195" w:name="_Toc200409015"/>
       <w:proofErr w:type="spellStart"/>
       <w:r>
         <w:rPr>
@@ -10278,9 +10103,9 @@
         </w:rPr>
         <w:t xml:space="preserve"> - снижение пропуска опасных случаев</w:t>
       </w:r>
-      <w:bookmarkEnd w:id="192"/>
       <w:bookmarkEnd w:id="193"/>
       <w:bookmarkEnd w:id="194"/>
+      <w:bookmarkEnd w:id="195"/>
       <w:r>
         <w:rPr>
           <w:sz w:val="28"/>
@@ -10310,9 +10135,9 @@
           <w:lang w:val="ru-RU" w:eastAsia="ru-RU"/>
         </w:rPr>
       </w:pPr>
-      <w:bookmarkStart w:id="195" w:name="_Toc200408680"/>
-      <w:bookmarkStart w:id="196" w:name="_Toc200408792"/>
-      <w:bookmarkStart w:id="197" w:name="_Toc200409016"/>
+      <w:bookmarkStart w:id="196" w:name="_Toc200408680"/>
+      <w:bookmarkStart w:id="197" w:name="_Toc200408792"/>
+      <w:bookmarkStart w:id="198" w:name="_Toc200409016"/>
       <w:r>
         <w:rPr>
           <w:sz w:val="28"/>
@@ -10321,9 +10146,9 @@
         </w:rPr>
         <w:t>F1 - сбалансированную оценку</w:t>
       </w:r>
-      <w:bookmarkEnd w:id="195"/>
       <w:bookmarkEnd w:id="196"/>
       <w:bookmarkEnd w:id="197"/>
+      <w:bookmarkEnd w:id="198"/>
       <w:r>
         <w:rPr>
           <w:sz w:val="28"/>
@@ -10353,36 +10178,20 @@
           <w:lang w:val="ru-RU" w:eastAsia="ru-RU"/>
         </w:rPr>
       </w:pPr>
-      <w:bookmarkStart w:id="198" w:name="_Toc200408681"/>
-      <w:bookmarkStart w:id="199" w:name="_Toc200408793"/>
-      <w:bookmarkStart w:id="200" w:name="_Toc200409017"/>
-      <w:r>
-        <w:rPr>
-          <w:sz w:val="28"/>
-          <w:szCs w:val="28"/>
-          <w:lang w:val="ru-RU" w:eastAsia="ru-RU"/>
-        </w:rPr>
-        <w:t>ROC AUC - устойчивую оценку при различных порогах классифик</w:t>
-      </w:r>
-      <w:r>
-        <w:rPr>
-          <w:sz w:val="28"/>
-          <w:szCs w:val="28"/>
-          <w:lang w:val="ru-RU" w:eastAsia="ru-RU"/>
-        </w:rPr>
-        <w:t>а</w:t>
-      </w:r>
-      <w:r>
-        <w:rPr>
-          <w:sz w:val="28"/>
-          <w:szCs w:val="28"/>
-          <w:lang w:val="ru-RU" w:eastAsia="ru-RU"/>
-        </w:rPr>
-        <w:t>ции</w:t>
-      </w:r>
-      <w:bookmarkEnd w:id="198"/>
+      <w:bookmarkStart w:id="199" w:name="_Toc200408681"/>
+      <w:bookmarkStart w:id="200" w:name="_Toc200408793"/>
+      <w:bookmarkStart w:id="201" w:name="_Toc200409017"/>
+      <w:r>
+        <w:rPr>
+          <w:sz w:val="28"/>
+          <w:szCs w:val="28"/>
+          <w:lang w:val="ru-RU" w:eastAsia="ru-RU"/>
+        </w:rPr>
+        <w:t>ROC AUC - устойчивую оценку при различных порогах классификации</w:t>
+      </w:r>
       <w:bookmarkEnd w:id="199"/>
       <w:bookmarkEnd w:id="200"/>
+      <w:bookmarkEnd w:id="201"/>
       <w:r>
         <w:rPr>
           <w:sz w:val="28"/>
@@ -10407,36 +10216,20 @@
           <w:lang w:val="ru-RU" w:eastAsia="ru-RU"/>
         </w:rPr>
       </w:pPr>
-      <w:bookmarkStart w:id="201" w:name="_Toc200408682"/>
-      <w:bookmarkStart w:id="202" w:name="_Toc200408794"/>
-      <w:bookmarkStart w:id="203" w:name="_Toc200409018"/>
-      <w:r>
-        <w:rPr>
-          <w:sz w:val="28"/>
-          <w:szCs w:val="28"/>
-          <w:lang w:val="ru-RU" w:eastAsia="ru-RU"/>
-        </w:rPr>
-        <w:t>Особенно важен анализ ROC AUC, учитывая медицинский контекст задачи, где критически важно сохранять баланс между чувствительностью и сп</w:t>
-      </w:r>
-      <w:r>
-        <w:rPr>
-          <w:sz w:val="28"/>
-          <w:szCs w:val="28"/>
-          <w:lang w:val="ru-RU" w:eastAsia="ru-RU"/>
-        </w:rPr>
-        <w:t>е</w:t>
-      </w:r>
-      <w:r>
-        <w:rPr>
-          <w:sz w:val="28"/>
-          <w:szCs w:val="28"/>
-          <w:lang w:val="ru-RU" w:eastAsia="ru-RU"/>
-        </w:rPr>
-        <w:t>цифичностью модели.</w:t>
-      </w:r>
-      <w:bookmarkEnd w:id="201"/>
+      <w:bookmarkStart w:id="202" w:name="_Toc200408682"/>
+      <w:bookmarkStart w:id="203" w:name="_Toc200408794"/>
+      <w:bookmarkStart w:id="204" w:name="_Toc200409018"/>
+      <w:r>
+        <w:rPr>
+          <w:sz w:val="28"/>
+          <w:szCs w:val="28"/>
+          <w:lang w:val="ru-RU" w:eastAsia="ru-RU"/>
+        </w:rPr>
+        <w:t>Особенно важен анализ ROC AUC, учитывая медицинский контекст задачи, где критически важно сохранять баланс между чувствительностью и специфичностью модели.</w:t>
+      </w:r>
       <w:bookmarkEnd w:id="202"/>
       <w:bookmarkEnd w:id="203"/>
+      <w:bookmarkEnd w:id="204"/>
     </w:p>
     <w:p>
       <w:pPr>
@@ -10477,9 +10270,9 @@
           <w:lang w:val="ru-RU" w:eastAsia="ru-RU"/>
         </w:rPr>
       </w:pPr>
-      <w:bookmarkStart w:id="204" w:name="_Toc200408683"/>
-      <w:bookmarkStart w:id="205" w:name="_Toc200408795"/>
-      <w:bookmarkStart w:id="206" w:name="_Toc200409019"/>
+      <w:bookmarkStart w:id="205" w:name="_Toc200408683"/>
+      <w:bookmarkStart w:id="206" w:name="_Toc200408795"/>
+      <w:bookmarkStart w:id="207" w:name="_Toc200409019"/>
       <w:r>
         <w:rPr>
           <w:b/>
@@ -10490,10 +10283,10 @@
         </w:rPr>
         <w:t>Построение и сравнение моделей</w:t>
       </w:r>
-      <w:bookmarkEnd w:id="98"/>
-      <w:bookmarkEnd w:id="204"/>
+      <w:bookmarkEnd w:id="102"/>
       <w:bookmarkEnd w:id="205"/>
       <w:bookmarkEnd w:id="206"/>
+      <w:bookmarkEnd w:id="207"/>
     </w:p>
     <w:p>
       <w:pPr>
@@ -10510,33 +10303,17 @@
           <w:lang w:val="ru-RU" w:eastAsia="ru-RU"/>
         </w:rPr>
       </w:pPr>
-      <w:bookmarkStart w:id="207" w:name="_Toc198210951"/>
       <w:bookmarkStart w:id="208" w:name="_Toc200408684"/>
       <w:bookmarkStart w:id="209" w:name="_Toc200408796"/>
       <w:bookmarkStart w:id="210" w:name="_Toc200409020"/>
-      <w:r>
-        <w:rPr>
-          <w:sz w:val="28"/>
-          <w:szCs w:val="28"/>
-          <w:lang w:val="ru-RU" w:eastAsia="ru-RU"/>
-        </w:rPr>
-        <w:t>Для решения задачи прогнозирования сердечной недостаточности были пр</w:t>
-      </w:r>
-      <w:r>
-        <w:rPr>
-          <w:sz w:val="28"/>
-          <w:szCs w:val="28"/>
-          <w:lang w:val="ru-RU" w:eastAsia="ru-RU"/>
-        </w:rPr>
-        <w:t>и</w:t>
-      </w:r>
-      <w:r>
-        <w:rPr>
-          <w:sz w:val="28"/>
-          <w:szCs w:val="28"/>
-          <w:lang w:val="ru-RU" w:eastAsia="ru-RU"/>
-        </w:rPr>
-        <w:t>менены следующие алгоритмы машинного обучения:</w:t>
+      <w:bookmarkStart w:id="211" w:name="_Toc198210951"/>
+      <w:r>
+        <w:rPr>
+          <w:sz w:val="28"/>
+          <w:szCs w:val="28"/>
+          <w:lang w:val="ru-RU" w:eastAsia="ru-RU"/>
+        </w:rPr>
+        <w:t>Для решения задачи прогнозирования сердечной недостаточности были применены следующие алгоритмы машинного обучения:</w:t>
       </w:r>
       <w:bookmarkEnd w:id="208"/>
       <w:bookmarkEnd w:id="209"/>
@@ -10557,9 +10334,9 @@
           <w:lang w:val="ru-RU" w:eastAsia="ru-RU"/>
         </w:rPr>
       </w:pPr>
-      <w:bookmarkStart w:id="211" w:name="_Toc200408685"/>
-      <w:bookmarkStart w:id="212" w:name="_Toc200408797"/>
-      <w:bookmarkStart w:id="213" w:name="_Toc200409021"/>
+      <w:bookmarkStart w:id="212" w:name="_Toc200408685"/>
+      <w:bookmarkStart w:id="213" w:name="_Toc200408797"/>
+      <w:bookmarkStart w:id="214" w:name="_Toc200409021"/>
       <w:r>
         <w:rPr>
           <w:sz w:val="28"/>
@@ -10602,9 +10379,9 @@
         </w:rPr>
         <w:t>)</w:t>
       </w:r>
-      <w:bookmarkEnd w:id="211"/>
       <w:bookmarkEnd w:id="212"/>
       <w:bookmarkEnd w:id="213"/>
+      <w:bookmarkEnd w:id="214"/>
     </w:p>
     <w:p>
       <w:pPr>
@@ -10629,9 +10406,9 @@
         </w:rPr>
         <w:t xml:space="preserve">   </w:t>
       </w:r>
-      <w:bookmarkStart w:id="214" w:name="_Toc200408686"/>
-      <w:bookmarkStart w:id="215" w:name="_Toc200408798"/>
-      <w:bookmarkStart w:id="216" w:name="_Toc200409022"/>
+      <w:bookmarkStart w:id="215" w:name="_Toc200408686"/>
+      <w:bookmarkStart w:id="216" w:name="_Toc200408798"/>
+      <w:bookmarkStart w:id="217" w:name="_Toc200409022"/>
       <w:r>
         <w:rPr>
           <w:sz w:val="28"/>
@@ -10640,9 +10417,9 @@
         </w:rPr>
         <w:t>- Показала высокое качество классификации (ROC AUC = 0.93)</w:t>
       </w:r>
-      <w:bookmarkEnd w:id="214"/>
       <w:bookmarkEnd w:id="215"/>
       <w:bookmarkEnd w:id="216"/>
+      <w:bookmarkEnd w:id="217"/>
       <w:r>
         <w:rPr>
           <w:sz w:val="28"/>
@@ -10675,9 +10452,9 @@
         </w:rPr>
         <w:t xml:space="preserve">   </w:t>
       </w:r>
-      <w:bookmarkStart w:id="217" w:name="_Toc200408687"/>
-      <w:bookmarkStart w:id="218" w:name="_Toc200408799"/>
-      <w:bookmarkStart w:id="219" w:name="_Toc200409023"/>
+      <w:bookmarkStart w:id="218" w:name="_Toc200408687"/>
+      <w:bookmarkStart w:id="219" w:name="_Toc200408799"/>
+      <w:bookmarkStart w:id="220" w:name="_Toc200409023"/>
       <w:r>
         <w:rPr>
           <w:sz w:val="28"/>
@@ -10694,9 +10471,9 @@
         </w:rPr>
         <w:t>одаря линейной природе задачи</w:t>
       </w:r>
-      <w:bookmarkEnd w:id="217"/>
       <w:bookmarkEnd w:id="218"/>
       <w:bookmarkEnd w:id="219"/>
+      <w:bookmarkEnd w:id="220"/>
     </w:p>
     <w:p>
       <w:pPr>
@@ -10713,11 +10490,12 @@
           <w:lang w:val="en-US" w:eastAsia="ru-RU"/>
         </w:rPr>
       </w:pPr>
-      <w:bookmarkStart w:id="220" w:name="_Toc200408688"/>
-      <w:bookmarkStart w:id="221" w:name="_Toc200408800"/>
-      <w:bookmarkStart w:id="222" w:name="_Toc200409024"/>
-      <w:r>
-        <w:rPr>
+      <w:bookmarkStart w:id="221" w:name="_Toc200408688"/>
+      <w:bookmarkStart w:id="222" w:name="_Toc200408800"/>
+      <w:bookmarkStart w:id="223" w:name="_Toc200409024"/>
+      <w:r>
+        <w:rPr>
+          <w:noProof/>
           <w:sz w:val="28"/>
           <w:szCs w:val="28"/>
           <w:lang w:val="ru-RU" w:eastAsia="ru-RU"/>
@@ -10759,9 +10537,9 @@
           </wp:inline>
         </w:drawing>
       </w:r>
-      <w:bookmarkEnd w:id="220"/>
       <w:bookmarkEnd w:id="221"/>
       <w:bookmarkEnd w:id="222"/>
+      <w:bookmarkEnd w:id="223"/>
     </w:p>
     <w:p>
       <w:pPr>
@@ -10833,9 +10611,9 @@
           <w:lang w:val="ru-RU" w:eastAsia="ru-RU"/>
         </w:rPr>
       </w:pPr>
-      <w:bookmarkStart w:id="223" w:name="_Toc200408689"/>
-      <w:bookmarkStart w:id="224" w:name="_Toc200408801"/>
-      <w:bookmarkStart w:id="225" w:name="_Toc200409025"/>
+      <w:bookmarkStart w:id="224" w:name="_Toc200408689"/>
+      <w:bookmarkStart w:id="225" w:name="_Toc200408801"/>
+      <w:bookmarkStart w:id="226" w:name="_Toc200409025"/>
       <w:r>
         <w:rPr>
           <w:sz w:val="28"/>
@@ -10860,9 +10638,9 @@
         </w:rPr>
         <w:t xml:space="preserve"> ближайших соседей (KNN, k=3)</w:t>
       </w:r>
-      <w:bookmarkEnd w:id="223"/>
       <w:bookmarkEnd w:id="224"/>
       <w:bookmarkEnd w:id="225"/>
+      <w:bookmarkEnd w:id="226"/>
       <w:r>
         <w:rPr>
           <w:sz w:val="28"/>
@@ -10895,9 +10673,9 @@
         </w:rPr>
         <w:t xml:space="preserve">   </w:t>
       </w:r>
-      <w:bookmarkStart w:id="226" w:name="_Toc200408690"/>
-      <w:bookmarkStart w:id="227" w:name="_Toc200408802"/>
-      <w:bookmarkStart w:id="228" w:name="_Toc200409026"/>
+      <w:bookmarkStart w:id="227" w:name="_Toc200408690"/>
+      <w:bookmarkStart w:id="228" w:name="_Toc200408802"/>
+      <w:bookmarkStart w:id="229" w:name="_Toc200409026"/>
       <w:r>
         <w:rPr>
           <w:sz w:val="28"/>
@@ -10906,9 +10684,9 @@
         </w:rPr>
         <w:t>- Демонстрирует умеренное качество (ROC AUC = 0.68)</w:t>
       </w:r>
-      <w:bookmarkEnd w:id="226"/>
       <w:bookmarkEnd w:id="227"/>
       <w:bookmarkEnd w:id="228"/>
+      <w:bookmarkEnd w:id="229"/>
       <w:r>
         <w:rPr>
           <w:sz w:val="28"/>
@@ -10941,9 +10719,9 @@
         </w:rPr>
         <w:t xml:space="preserve">   </w:t>
       </w:r>
-      <w:bookmarkStart w:id="229" w:name="_Toc200408691"/>
-      <w:bookmarkStart w:id="230" w:name="_Toc200408803"/>
-      <w:bookmarkStart w:id="231" w:name="_Toc200409027"/>
+      <w:bookmarkStart w:id="230" w:name="_Toc200408691"/>
+      <w:bookmarkStart w:id="231" w:name="_Toc200408803"/>
+      <w:bookmarkStart w:id="232" w:name="_Toc200409027"/>
       <w:r>
         <w:rPr>
           <w:sz w:val="28"/>
@@ -10970,9 +10748,9 @@
         </w:rPr>
         <w:t xml:space="preserve"> к масштабированию признаков</w:t>
       </w:r>
-      <w:bookmarkEnd w:id="229"/>
       <w:bookmarkEnd w:id="230"/>
       <w:bookmarkEnd w:id="231"/>
+      <w:bookmarkEnd w:id="232"/>
       <w:r>
         <w:rPr>
           <w:sz w:val="28"/>
@@ -10996,11 +10774,12 @@
           <w:lang w:val="ru-RU" w:eastAsia="ru-RU"/>
         </w:rPr>
       </w:pPr>
-      <w:bookmarkStart w:id="232" w:name="_Toc200408692"/>
-      <w:bookmarkStart w:id="233" w:name="_Toc200408804"/>
-      <w:bookmarkStart w:id="234" w:name="_Toc200409028"/>
-      <w:r>
-        <w:rPr>
+      <w:bookmarkStart w:id="233" w:name="_Toc200408692"/>
+      <w:bookmarkStart w:id="234" w:name="_Toc200408804"/>
+      <w:bookmarkStart w:id="235" w:name="_Toc200409028"/>
+      <w:r>
+        <w:rPr>
+          <w:noProof/>
           <w:sz w:val="28"/>
           <w:szCs w:val="28"/>
           <w:lang w:val="ru-RU" w:eastAsia="ru-RU"/>
@@ -11041,9 +10820,9 @@
           </wp:inline>
         </w:drawing>
       </w:r>
-      <w:bookmarkEnd w:id="232"/>
       <w:bookmarkEnd w:id="233"/>
       <w:bookmarkEnd w:id="234"/>
+      <w:bookmarkEnd w:id="235"/>
     </w:p>
     <w:p>
       <w:pPr>
@@ -11104,9 +10883,9 @@
           <w:lang w:val="ru-RU" w:eastAsia="ru-RU"/>
         </w:rPr>
       </w:pPr>
-      <w:bookmarkStart w:id="235" w:name="_Toc200408693"/>
-      <w:bookmarkStart w:id="236" w:name="_Toc200408805"/>
-      <w:bookmarkStart w:id="237" w:name="_Toc200409029"/>
+      <w:bookmarkStart w:id="236" w:name="_Toc200408693"/>
+      <w:bookmarkStart w:id="237" w:name="_Toc200408805"/>
+      <w:bookmarkStart w:id="238" w:name="_Toc200409029"/>
       <w:r>
         <w:rPr>
           <w:sz w:val="28"/>
@@ -11116,9 +10895,9 @@
         <w:lastRenderedPageBreak/>
         <w:t>3. Решающее дерево</w:t>
       </w:r>
-      <w:bookmarkEnd w:id="235"/>
       <w:bookmarkEnd w:id="236"/>
       <w:bookmarkEnd w:id="237"/>
+      <w:bookmarkEnd w:id="238"/>
       <w:r>
         <w:rPr>
           <w:sz w:val="28"/>
@@ -11151,9 +10930,9 @@
         </w:rPr>
         <w:t xml:space="preserve">   </w:t>
       </w:r>
-      <w:bookmarkStart w:id="238" w:name="_Toc200408694"/>
-      <w:bookmarkStart w:id="239" w:name="_Toc200408806"/>
-      <w:bookmarkStart w:id="240" w:name="_Toc200409030"/>
+      <w:bookmarkStart w:id="239" w:name="_Toc200408694"/>
+      <w:bookmarkStart w:id="240" w:name="_Toc200408806"/>
+      <w:bookmarkStart w:id="241" w:name="_Toc200409030"/>
       <w:r>
         <w:rPr>
           <w:sz w:val="28"/>
@@ -11162,9 +10941,9 @@
         </w:rPr>
         <w:t>- ROC AUC = 0.78</w:t>
       </w:r>
-      <w:bookmarkEnd w:id="238"/>
       <w:bookmarkEnd w:id="239"/>
       <w:bookmarkEnd w:id="240"/>
+      <w:bookmarkEnd w:id="241"/>
       <w:r>
         <w:rPr>
           <w:sz w:val="28"/>
@@ -11197,9 +10976,9 @@
         </w:rPr>
         <w:t xml:space="preserve">   </w:t>
       </w:r>
-      <w:bookmarkStart w:id="241" w:name="_Toc200408695"/>
-      <w:bookmarkStart w:id="242" w:name="_Toc200408807"/>
-      <w:bookmarkStart w:id="243" w:name="_Toc200409031"/>
+      <w:bookmarkStart w:id="242" w:name="_Toc200408695"/>
+      <w:bookmarkStart w:id="243" w:name="_Toc200408807"/>
+      <w:bookmarkStart w:id="244" w:name="_Toc200409031"/>
       <w:r>
         <w:rPr>
           <w:sz w:val="28"/>
@@ -11208,9 +10987,9 @@
         </w:rPr>
         <w:t>- Склонно к переобучению без настройки глубины</w:t>
       </w:r>
-      <w:bookmarkEnd w:id="241"/>
       <w:bookmarkEnd w:id="242"/>
       <w:bookmarkEnd w:id="243"/>
+      <w:bookmarkEnd w:id="244"/>
       <w:r>
         <w:rPr>
           <w:sz w:val="28"/>
@@ -11234,6 +11013,7 @@
       </w:pPr>
       <w:r>
         <w:rPr>
+          <w:noProof/>
           <w:sz w:val="28"/>
           <w:szCs w:val="28"/>
           <w:lang w:val="ru-RU" w:eastAsia="ru-RU"/>
@@ -11319,9 +11099,9 @@
           <w:lang w:val="ru-RU" w:eastAsia="ru-RU"/>
         </w:rPr>
       </w:pPr>
-      <w:bookmarkStart w:id="244" w:name="_Toc200408696"/>
-      <w:bookmarkStart w:id="245" w:name="_Toc200408808"/>
-      <w:bookmarkStart w:id="246" w:name="_Toc200409032"/>
+      <w:bookmarkStart w:id="245" w:name="_Toc200408696"/>
+      <w:bookmarkStart w:id="246" w:name="_Toc200408808"/>
+      <w:bookmarkStart w:id="247" w:name="_Toc200409032"/>
       <w:r>
         <w:rPr>
           <w:sz w:val="28"/>
@@ -11346,9 +11126,9 @@
         </w:rPr>
         <w:t>чайный лес (ансамблевый метод)</w:t>
       </w:r>
-      <w:bookmarkEnd w:id="244"/>
       <w:bookmarkEnd w:id="245"/>
       <w:bookmarkEnd w:id="246"/>
+      <w:bookmarkEnd w:id="247"/>
       <w:r>
         <w:rPr>
           <w:sz w:val="28"/>
@@ -11381,9 +11161,9 @@
         </w:rPr>
         <w:t xml:space="preserve">   </w:t>
       </w:r>
-      <w:bookmarkStart w:id="247" w:name="_Toc200408697"/>
-      <w:bookmarkStart w:id="248" w:name="_Toc200408809"/>
-      <w:bookmarkStart w:id="249" w:name="_Toc200409033"/>
+      <w:bookmarkStart w:id="248" w:name="_Toc200408697"/>
+      <w:bookmarkStart w:id="249" w:name="_Toc200408809"/>
+      <w:bookmarkStart w:id="250" w:name="_Toc200409033"/>
       <w:r>
         <w:rPr>
           <w:sz w:val="28"/>
@@ -11392,9 +11172,9 @@
         </w:rPr>
         <w:t>- Стабильно высокое качество (ROC AUC = 0.92)</w:t>
       </w:r>
-      <w:bookmarkEnd w:id="247"/>
       <w:bookmarkEnd w:id="248"/>
       <w:bookmarkEnd w:id="249"/>
+      <w:bookmarkEnd w:id="250"/>
       <w:r>
         <w:rPr>
           <w:sz w:val="28"/>
@@ -11427,9 +11207,9 @@
         </w:rPr>
         <w:t xml:space="preserve">   </w:t>
       </w:r>
-      <w:bookmarkStart w:id="250" w:name="_Toc200408698"/>
-      <w:bookmarkStart w:id="251" w:name="_Toc200408810"/>
-      <w:bookmarkStart w:id="252" w:name="_Toc200409034"/>
+      <w:bookmarkStart w:id="251" w:name="_Toc200408698"/>
+      <w:bookmarkStart w:id="252" w:name="_Toc200408810"/>
+      <w:bookmarkStart w:id="253" w:name="_Toc200409034"/>
       <w:r>
         <w:rPr>
           <w:sz w:val="28"/>
@@ -11456,9 +11236,9 @@
         </w:rPr>
         <w:t xml:space="preserve"> к шумам в данных</w:t>
       </w:r>
-      <w:bookmarkEnd w:id="250"/>
       <w:bookmarkEnd w:id="251"/>
       <w:bookmarkEnd w:id="252"/>
+      <w:bookmarkEnd w:id="253"/>
       <w:r>
         <w:rPr>
           <w:sz w:val="28"/>
@@ -11482,14 +11262,15 @@
           <w:lang w:val="en-US" w:eastAsia="ru-RU"/>
         </w:rPr>
       </w:pPr>
-      <w:bookmarkStart w:id="253" w:name="_Toc200408699"/>
-      <w:bookmarkStart w:id="254" w:name="_Toc200408811"/>
-      <w:bookmarkStart w:id="255" w:name="_Toc200409035"/>
-      <w:r>
-        <w:rPr>
-          <w:sz w:val="28"/>
-          <w:szCs w:val="28"/>
-          <w:lang w:val="en-US" w:eastAsia="ru-RU"/>
+      <w:bookmarkStart w:id="254" w:name="_Toc200408699"/>
+      <w:bookmarkStart w:id="255" w:name="_Toc200408811"/>
+      <w:bookmarkStart w:id="256" w:name="_Toc200409035"/>
+      <w:r>
+        <w:rPr>
+          <w:noProof/>
+          <w:sz w:val="28"/>
+          <w:szCs w:val="28"/>
+          <w:lang w:val="ru-RU" w:eastAsia="ru-RU"/>
         </w:rPr>
         <w:drawing>
           <wp:inline distT="0" distB="0" distL="0" distR="0" wp14:anchorId="2FA8C69C" wp14:editId="0B64F536">
@@ -11527,9 +11308,9 @@
           </wp:inline>
         </w:drawing>
       </w:r>
-      <w:bookmarkEnd w:id="253"/>
       <w:bookmarkEnd w:id="254"/>
       <w:bookmarkEnd w:id="255"/>
+      <w:bookmarkEnd w:id="256"/>
     </w:p>
     <w:p>
       <w:pPr>
@@ -11590,9 +11371,9 @@
           <w:lang w:val="ru-RU" w:eastAsia="ru-RU"/>
         </w:rPr>
       </w:pPr>
-      <w:bookmarkStart w:id="256" w:name="_Toc200408700"/>
-      <w:bookmarkStart w:id="257" w:name="_Toc200408812"/>
-      <w:bookmarkStart w:id="258" w:name="_Toc200409036"/>
+      <w:bookmarkStart w:id="257" w:name="_Toc200408700"/>
+      <w:bookmarkStart w:id="258" w:name="_Toc200408812"/>
+      <w:bookmarkStart w:id="259" w:name="_Toc200409036"/>
       <w:r>
         <w:rPr>
           <w:sz w:val="28"/>
@@ -11635,9 +11416,9 @@
         </w:rPr>
         <w:t xml:space="preserve"> (ансамблевый метод)</w:t>
       </w:r>
-      <w:bookmarkEnd w:id="256"/>
       <w:bookmarkEnd w:id="257"/>
       <w:bookmarkEnd w:id="258"/>
+      <w:bookmarkEnd w:id="259"/>
     </w:p>
     <w:p>
       <w:pPr>
@@ -11662,9 +11443,9 @@
         </w:rPr>
         <w:t xml:space="preserve">   </w:t>
       </w:r>
-      <w:bookmarkStart w:id="259" w:name="_Toc200408701"/>
-      <w:bookmarkStart w:id="260" w:name="_Toc200408813"/>
-      <w:bookmarkStart w:id="261" w:name="_Toc200409037"/>
+      <w:bookmarkStart w:id="260" w:name="_Toc200408701"/>
+      <w:bookmarkStart w:id="261" w:name="_Toc200408813"/>
+      <w:bookmarkStart w:id="262" w:name="_Toc200409037"/>
       <w:r>
         <w:rPr>
           <w:sz w:val="28"/>
@@ -11673,9 +11454,9 @@
         </w:rPr>
         <w:t>- Наилучший результат (ROC AUC = 0.93)</w:t>
       </w:r>
-      <w:bookmarkEnd w:id="259"/>
       <w:bookmarkEnd w:id="260"/>
       <w:bookmarkEnd w:id="261"/>
+      <w:bookmarkEnd w:id="262"/>
       <w:r>
         <w:rPr>
           <w:sz w:val="28"/>
@@ -11708,9 +11489,9 @@
         </w:rPr>
         <w:t xml:space="preserve">   </w:t>
       </w:r>
-      <w:bookmarkStart w:id="262" w:name="_Toc200408702"/>
-      <w:bookmarkStart w:id="263" w:name="_Toc200408814"/>
-      <w:bookmarkStart w:id="264" w:name="_Toc200409038"/>
+      <w:bookmarkStart w:id="263" w:name="_Toc200408702"/>
+      <w:bookmarkStart w:id="264" w:name="_Toc200408814"/>
+      <w:bookmarkStart w:id="265" w:name="_Toc200409038"/>
       <w:r>
         <w:rPr>
           <w:sz w:val="28"/>
@@ -11719,9 +11500,9 @@
         </w:rPr>
         <w:t>- Эффективно учитывает сложные взаимосвязи признаков</w:t>
       </w:r>
-      <w:bookmarkEnd w:id="262"/>
       <w:bookmarkEnd w:id="263"/>
       <w:bookmarkEnd w:id="264"/>
+      <w:bookmarkEnd w:id="265"/>
       <w:r>
         <w:rPr>
           <w:sz w:val="28"/>
@@ -11746,11 +11527,12 @@
           <w:lang w:val="en-US" w:eastAsia="ru-RU"/>
         </w:rPr>
       </w:pPr>
-      <w:bookmarkStart w:id="265" w:name="_Toc200408703"/>
-      <w:bookmarkStart w:id="266" w:name="_Toc200408815"/>
-      <w:bookmarkStart w:id="267" w:name="_Toc200409039"/>
-      <w:r>
-        <w:rPr>
+      <w:bookmarkStart w:id="266" w:name="_Toc200408703"/>
+      <w:bookmarkStart w:id="267" w:name="_Toc200408815"/>
+      <w:bookmarkStart w:id="268" w:name="_Toc200409039"/>
+      <w:r>
+        <w:rPr>
+          <w:noProof/>
           <w:sz w:val="28"/>
           <w:szCs w:val="28"/>
           <w:lang w:val="ru-RU" w:eastAsia="ru-RU"/>
@@ -11791,9 +11573,9 @@
           </wp:inline>
         </w:drawing>
       </w:r>
-      <w:bookmarkEnd w:id="265"/>
       <w:bookmarkEnd w:id="266"/>
       <w:bookmarkEnd w:id="267"/>
+      <w:bookmarkEnd w:id="268"/>
     </w:p>
     <w:p>
       <w:pPr>
@@ -11879,9 +11661,9 @@
           <w:lang w:val="ru-RU" w:eastAsia="ru-RU"/>
         </w:rPr>
       </w:pPr>
-      <w:bookmarkStart w:id="268" w:name="_Toc200408704"/>
-      <w:bookmarkStart w:id="269" w:name="_Toc200408816"/>
-      <w:bookmarkStart w:id="270" w:name="_Toc200409040"/>
+      <w:bookmarkStart w:id="269" w:name="_Toc200408704"/>
+      <w:bookmarkStart w:id="270" w:name="_Toc200408816"/>
+      <w:bookmarkStart w:id="271" w:name="_Toc200409040"/>
       <w:r>
         <w:rPr>
           <w:sz w:val="28"/>
@@ -11890,9 +11672,9 @@
         </w:rPr>
         <w:t>Результаты сравнения моделей:</w:t>
       </w:r>
-      <w:bookmarkEnd w:id="268"/>
       <w:bookmarkEnd w:id="269"/>
       <w:bookmarkEnd w:id="270"/>
+      <w:bookmarkEnd w:id="271"/>
       <w:r>
         <w:rPr>
           <w:sz w:val="28"/>
@@ -11917,9 +11699,9 @@
           <w:lang w:val="ru-RU" w:eastAsia="ru-RU"/>
         </w:rPr>
       </w:pPr>
-      <w:bookmarkStart w:id="271" w:name="_Toc200408705"/>
-      <w:bookmarkStart w:id="272" w:name="_Toc200408817"/>
-      <w:bookmarkStart w:id="273" w:name="_Toc200409041"/>
+      <w:bookmarkStart w:id="272" w:name="_Toc200408705"/>
+      <w:bookmarkStart w:id="273" w:name="_Toc200408817"/>
+      <w:bookmarkStart w:id="274" w:name="_Toc200409041"/>
       <w:r>
         <w:rPr>
           <w:sz w:val="28"/>
@@ -11992,15 +11774,7 @@
           <w:szCs w:val="28"/>
           <w:lang w:val="ru-RU" w:eastAsia="ru-RU"/>
         </w:rPr>
-        <w:t>Все модели обучались на одинаковых данных (80% тренировочная, 20% т</w:t>
-      </w:r>
-      <w:r>
-        <w:rPr>
-          <w:sz w:val="28"/>
-          <w:szCs w:val="28"/>
-          <w:lang w:val="ru-RU" w:eastAsia="ru-RU"/>
-        </w:rPr>
-        <w:t>е</w:t>
+        <w:t>Все модели обучались на одинаковых данных (80% тренировочная, 20% те</w:t>
       </w:r>
       <w:r>
         <w:rPr>
@@ -12010,9 +11784,9 @@
         </w:rPr>
         <w:t>стовая выборки).</w:t>
       </w:r>
-      <w:bookmarkEnd w:id="271"/>
       <w:bookmarkEnd w:id="272"/>
       <w:bookmarkEnd w:id="273"/>
+      <w:bookmarkEnd w:id="274"/>
     </w:p>
     <w:p>
       <w:pPr>
@@ -12054,9 +11828,9 @@
           <w:lang w:val="ru-RU" w:eastAsia="ru-RU"/>
         </w:rPr>
       </w:pPr>
-      <w:bookmarkStart w:id="274" w:name="_Toc200408706"/>
-      <w:bookmarkStart w:id="275" w:name="_Toc200408818"/>
-      <w:bookmarkStart w:id="276" w:name="_Toc200409042"/>
+      <w:bookmarkStart w:id="275" w:name="_Toc200408706"/>
+      <w:bookmarkStart w:id="276" w:name="_Toc200408818"/>
+      <w:bookmarkStart w:id="277" w:name="_Toc200409042"/>
       <w:r>
         <w:rPr>
           <w:b/>
@@ -12078,10 +11852,10 @@
         </w:rPr>
         <w:t>гиперпараметров</w:t>
       </w:r>
-      <w:bookmarkEnd w:id="207"/>
-      <w:bookmarkEnd w:id="274"/>
+      <w:bookmarkEnd w:id="211"/>
       <w:bookmarkEnd w:id="275"/>
       <w:bookmarkEnd w:id="276"/>
+      <w:bookmarkEnd w:id="277"/>
       <w:proofErr w:type="spellEnd"/>
     </w:p>
     <w:p>
@@ -12618,9 +12392,9 @@
           <w:lang w:val="en-US" w:eastAsia="ru-RU"/>
         </w:rPr>
       </w:pPr>
-      <w:bookmarkStart w:id="277" w:name="_Toc200408707"/>
-      <w:bookmarkStart w:id="278" w:name="_Toc200408819"/>
-      <w:bookmarkStart w:id="279" w:name="_Toc200409043"/>
+      <w:bookmarkStart w:id="278" w:name="_Toc200408707"/>
+      <w:bookmarkStart w:id="279" w:name="_Toc200408819"/>
+      <w:bookmarkStart w:id="280" w:name="_Toc200409043"/>
       <w:r>
         <w:rPr>
           <w:b/>
@@ -12630,9 +12404,9 @@
         </w:rPr>
         <w:t>Формирование выводов о качестве построенных</w:t>
       </w:r>
-      <w:bookmarkEnd w:id="277"/>
       <w:bookmarkEnd w:id="278"/>
       <w:bookmarkEnd w:id="279"/>
+      <w:bookmarkEnd w:id="280"/>
     </w:p>
     <w:p>
       <w:pPr>
@@ -12866,23 +12640,7 @@
           <w:szCs w:val="28"/>
           <w:lang w:val="ru-RU" w:eastAsia="ru-RU"/>
         </w:rPr>
-        <w:t>вость мод</w:t>
-      </w:r>
-      <w:r>
-        <w:rPr>
-          <w:sz w:val="28"/>
-          <w:szCs w:val="28"/>
-          <w:lang w:val="ru-RU" w:eastAsia="ru-RU"/>
-        </w:rPr>
-        <w:t>е</w:t>
-      </w:r>
-      <w:r>
-        <w:rPr>
-          <w:sz w:val="28"/>
-          <w:szCs w:val="28"/>
-          <w:lang w:val="ru-RU" w:eastAsia="ru-RU"/>
-        </w:rPr>
-        <w:t>ли</w:t>
+        <w:t>вость модели</w:t>
       </w:r>
     </w:p>
     <w:p>
@@ -13249,23 +13007,7 @@
           <w:szCs w:val="28"/>
           <w:lang w:val="ru-RU" w:eastAsia="ru-RU"/>
         </w:rPr>
-        <w:t xml:space="preserve"> (0.833), что особенно важно для медици</w:t>
-      </w:r>
-      <w:r>
-        <w:rPr>
-          <w:sz w:val="28"/>
-          <w:szCs w:val="28"/>
-          <w:lang w:val="ru-RU" w:eastAsia="ru-RU"/>
-        </w:rPr>
-        <w:t>н</w:t>
-      </w:r>
-      <w:r>
-        <w:rPr>
-          <w:sz w:val="28"/>
-          <w:szCs w:val="28"/>
-          <w:lang w:val="ru-RU" w:eastAsia="ru-RU"/>
-        </w:rPr>
-        <w:t>ской задачи</w:t>
+        <w:t xml:space="preserve"> (0.833), что особенно важно для медицинской задачи</w:t>
       </w:r>
     </w:p>
     <w:p>
@@ -13575,7 +13317,7 @@
         </w:rPr>
         <w:t xml:space="preserve"> (0.708)</w:t>
       </w:r>
-      <w:bookmarkStart w:id="280" w:name="_Toc198210953"/>
+      <w:bookmarkStart w:id="281" w:name="_Toc198210953"/>
     </w:p>
     <w:p>
       <w:pPr>
@@ -13632,8 +13374,6 @@
         </w:rPr>
         <w:t>ок 11 - С</w:t>
       </w:r>
-      <w:bookmarkStart w:id="281" w:name="_GoBack"/>
-      <w:bookmarkEnd w:id="281"/>
       <w:r>
         <w:rPr>
           <w:sz w:val="28"/>
@@ -13703,7 +13443,7 @@
         <w:lastRenderedPageBreak/>
         <w:t>Заключение</w:t>
       </w:r>
-      <w:bookmarkEnd w:id="280"/>
+      <w:bookmarkEnd w:id="281"/>
       <w:bookmarkEnd w:id="282"/>
       <w:bookmarkEnd w:id="283"/>
       <w:bookmarkEnd w:id="284"/>
@@ -13723,10 +13463,10 @@
           <w:lang w:val="ru-RU"/>
         </w:rPr>
       </w:pPr>
-      <w:bookmarkStart w:id="285" w:name="_Toc198210954"/>
-      <w:bookmarkStart w:id="286" w:name="_Toc200408709"/>
-      <w:bookmarkStart w:id="287" w:name="_Toc200408821"/>
-      <w:bookmarkStart w:id="288" w:name="_Toc200409045"/>
+      <w:bookmarkStart w:id="285" w:name="_Toc200408709"/>
+      <w:bookmarkStart w:id="286" w:name="_Toc200408821"/>
+      <w:bookmarkStart w:id="287" w:name="_Toc200409045"/>
+      <w:bookmarkStart w:id="288" w:name="_Toc198210954"/>
       <w:r>
         <w:rPr>
           <w:sz w:val="28"/>
@@ -13785,9 +13525,9 @@
         </w:rPr>
         <w:t>.</w:t>
       </w:r>
+      <w:bookmarkEnd w:id="285"/>
       <w:bookmarkEnd w:id="286"/>
       <w:bookmarkEnd w:id="287"/>
-      <w:bookmarkEnd w:id="288"/>
     </w:p>
     <w:p>
       <w:pPr>
@@ -13977,23 +13717,7 @@
           <w:szCs w:val="28"/>
           <w:lang w:val="ru-RU"/>
         </w:rPr>
-        <w:t>вость р</w:t>
-      </w:r>
-      <w:r>
-        <w:rPr>
-          <w:sz w:val="28"/>
-          <w:szCs w:val="28"/>
-          <w:lang w:val="ru-RU"/>
-        </w:rPr>
-        <w:t>е</w:t>
-      </w:r>
-      <w:r>
-        <w:rPr>
-          <w:sz w:val="28"/>
-          <w:szCs w:val="28"/>
-          <w:lang w:val="ru-RU"/>
-        </w:rPr>
-        <w:t>зультатов;</w:t>
+        <w:t>вость результатов;</w:t>
       </w:r>
       <w:bookmarkEnd w:id="295"/>
       <w:bookmarkEnd w:id="296"/>
@@ -14297,7 +14021,7 @@
         <w:lastRenderedPageBreak/>
         <w:t>Список использованных источников</w:t>
       </w:r>
-      <w:bookmarkEnd w:id="285"/>
+      <w:bookmarkEnd w:id="288"/>
       <w:bookmarkEnd w:id="304"/>
       <w:bookmarkEnd w:id="305"/>
       <w:bookmarkEnd w:id="306"/>
@@ -14925,25 +14649,7 @@
           <w:szCs w:val="28"/>
           <w:lang w:val="ru-RU" w:eastAsia="ru-RU"/>
         </w:rPr>
-        <w:t> [Электронный ресурс] // Офиц</w:t>
-      </w:r>
-      <w:r>
-        <w:rPr>
-          <w:bCs/>
-          <w:sz w:val="28"/>
-          <w:szCs w:val="28"/>
-          <w:lang w:val="ru-RU" w:eastAsia="ru-RU"/>
-        </w:rPr>
-        <w:t>и</w:t>
-      </w:r>
-      <w:r>
-        <w:rPr>
-          <w:bCs/>
-          <w:sz w:val="28"/>
-          <w:szCs w:val="28"/>
-          <w:lang w:val="ru-RU" w:eastAsia="ru-RU"/>
-        </w:rPr>
-        <w:t>альный сайт. – URL: </w:t>
+        <w:t> [Электронный ресурс] // Официальный сайт. – URL: </w:t>
       </w:r>
       <w:hyperlink r:id="rId34" w:tgtFrame="_blank" w:history="1">
         <w:r>
@@ -20815,6 +20521,7 @@
   <w:style w:type="character" w:default="1" w:styleId="a0">
     <w:name w:val="Default Paragraph Font"/>
     <w:uiPriority w:val="1"/>
+    <w:semiHidden/>
     <w:unhideWhenUsed/>
   </w:style>
   <w:style w:type="table" w:default="1" w:styleId="a1">
@@ -21550,6 +21257,7 @@
   <w:style w:type="character" w:default="1" w:styleId="a0">
     <w:name w:val="Default Paragraph Font"/>
     <w:uiPriority w:val="1"/>
+    <w:semiHidden/>
     <w:unhideWhenUsed/>
   </w:style>
   <w:style w:type="table" w:default="1" w:styleId="a1">
@@ -22244,6 +21952,7 @@
     <w:rsid w:val="007D522D"/>
     <w:rsid w:val="008728A9"/>
     <w:rsid w:val="00884E99"/>
+    <w:rsid w:val="009B0D0A"/>
     <w:rsid w:val="00C17462"/>
     <w:rsid w:val="00C21566"/>
     <w:rsid w:val="00C43F15"/>
@@ -22957,7 +22666,7 @@
 </file>
 
 <file path=customXml/itemProps1.xml><?xml version="1.0" encoding="utf-8"?>
-<ds:datastoreItem xmlns:ds="http://schemas.openxmlformats.org/officeDocument/2006/customXml" ds:itemID="{75EF78FA-7DF5-448A-A55D-06ECF5079FB3}">
+<ds:datastoreItem xmlns:ds="http://schemas.openxmlformats.org/officeDocument/2006/customXml" ds:itemID="{ACF03EBA-2DD4-4B7A-8190-1678AFF5AA8F}">
   <ds:schemaRefs>
     <ds:schemaRef ds:uri="http://schemas.openxmlformats.org/officeDocument/2006/bibliography"/>
   </ds:schemaRefs>

</xml_diff>